<commit_message>
tambah kepala dinas di export dinamis
</commit_message>
<xml_diff>
--- a/storage/app/templates/Surat_Keputusan_Template.docx
+++ b/storage/app/templates/Surat_Keputusan_Template.docx
@@ -232,7 +232,7 @@
           </mc:Choice>
           <mc:Fallback>
             <w:pict>
-              <v:line w14:anchorId="55003ABF" id="Straight Connector 2" o:spid="_x0000_s1026" style="position:absolute;flip:y;z-index:251659264;visibility:visible;mso-wrap-style:square;mso-width-percent:0;mso-height-percent:0;mso-wrap-distance-left:9pt;mso-wrap-distance-top:0;mso-wrap-distance-right:9pt;mso-wrap-distance-bottom:0;mso-position-horizontal:absolute;mso-position-horizontal-relative:text;mso-position-vertical:absolute;mso-position-vertical-relative:text;mso-width-percent:0;mso-height-percent:0;mso-width-relative:margin;mso-height-relative:margin" from="-36.75pt,16pt" to="452.1pt,16.75pt" o:gfxdata="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" strokecolor="black [3040]" strokeweight="3.75pt">
+              <v:line w14:anchorId="55003ABF" id="Straight Connector 2" o:spid="_x0000_s1026" style="position:absolute;flip:y;z-index:251659264;visibility:visible;mso-wrap-style:square;mso-width-percent:0;mso-height-percent:0;mso-wrap-distance-left:9pt;mso-wrap-distance-top:0;mso-wrap-distance-right:9pt;mso-wrap-distance-bottom:0;mso-position-horizontal:absolute;mso-position-horizontal-relative:text;mso-position-vertical:absolute;mso-position-vertical-relative:text;mso-width-percent:0;mso-height-percent:0;mso-width-relative:margin;mso-height-relative:margin" from="-36.75pt,16pt" to="452.1pt,16.75pt" o:gfxdata="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" strokecolor="black [3040]" strokeweight="3.75pt">
                 <v:stroke linestyle="thickThin"/>
               </v:line>
             </w:pict>
@@ -271,7 +271,6 @@
         </w:rPr>
         <w:t xml:space="preserve">.wonosobokab.go.id, </w:t>
       </w:r>
-      <w:proofErr w:type="spellStart"/>
       <w:r>
         <w:rPr>
           <w:rFonts w:ascii="Arial" w:hAnsi="Arial" w:cs="Arial"/>
@@ -286,27 +285,8 @@
           <w:sz w:val="20"/>
           <w:szCs w:val="20"/>
         </w:rPr>
-        <w:t>epon</w:t>
+        <w:t>epon/Faximile</w:t>
       </w:r>
-      <w:proofErr w:type="spellEnd"/>
-      <w:r>
-        <w:rPr>
-          <w:rFonts w:ascii="Arial" w:hAnsi="Arial" w:cs="Arial"/>
-          <w:sz w:val="20"/>
-          <w:szCs w:val="20"/>
-        </w:rPr>
-        <w:t>/</w:t>
-      </w:r>
-      <w:proofErr w:type="spellStart"/>
-      <w:r>
-        <w:rPr>
-          <w:rFonts w:ascii="Arial" w:hAnsi="Arial" w:cs="Arial"/>
-          <w:sz w:val="20"/>
-          <w:szCs w:val="20"/>
-        </w:rPr>
-        <w:t>Faximile</w:t>
-      </w:r>
-      <w:proofErr w:type="spellEnd"/>
       <w:r>
         <w:rPr>
           <w:rFonts w:ascii="Arial" w:hAnsi="Arial" w:cs="Arial"/>
@@ -393,20 +373,12 @@
           <w:rFonts w:ascii="Arial" w:hAnsi="Arial" w:cs="Arial"/>
         </w:rPr>
       </w:pPr>
-      <w:proofErr w:type="spellStart"/>
       <w:proofErr w:type="gramStart"/>
       <w:r>
         <w:rPr>
           <w:rFonts w:ascii="Arial" w:hAnsi="Arial" w:cs="Arial"/>
         </w:rPr>
-        <w:t>Nomor</w:t>
-      </w:r>
-      <w:proofErr w:type="spellEnd"/>
-      <w:r>
-        <w:rPr>
-          <w:rFonts w:ascii="Arial" w:hAnsi="Arial" w:cs="Arial"/>
-        </w:rPr>
-        <w:t xml:space="preserve"> :</w:t>
+        <w:t>Nomor :</w:t>
       </w:r>
       <w:proofErr w:type="gramEnd"/>
       <w:r>
@@ -415,7 +387,6 @@
         </w:rPr>
         <w:t xml:space="preserve">  ${</w:t>
       </w:r>
-      <w:proofErr w:type="spellStart"/>
       <w:r>
         <w:rPr>
           <w:rFonts w:ascii="Arial" w:hAnsi="Arial" w:cs="Arial"/>
@@ -423,7 +394,6 @@
         </w:rPr>
         <w:t>nomor_sk</w:t>
       </w:r>
-      <w:proofErr w:type="spellEnd"/>
       <w:r>
         <w:rPr>
           <w:rFonts w:ascii="Arial" w:hAnsi="Arial" w:cs="Arial"/>
@@ -472,25 +442,26 @@
     <w:p>
       <w:pPr>
         <w:spacing w:after="0" w:line="360" w:lineRule="auto"/>
-        <w:ind w:left="-720" w:right="-720"/>
+        <w:ind w:right="-720"/>
         <w:jc w:val="both"/>
         <w:rPr>
           <w:rFonts w:ascii="Arial" w:hAnsi="Arial" w:cs="Arial"/>
         </w:rPr>
       </w:pPr>
-      <w:r>
-        <w:rPr>
-          <w:rFonts w:ascii="Arial" w:hAnsi="Arial" w:cs="Arial"/>
-        </w:rPr>
-        <w:tab/>
-        <w:t xml:space="preserve">: </w:t>
-      </w:r>
     </w:p>
     <w:tbl>
       <w:tblPr>
         <w:tblStyle w:val="TableGrid"/>
         <w:tblW w:w="9805" w:type="dxa"/>
         <w:tblInd w:w="-720" w:type="dxa"/>
+        <w:tblBorders>
+          <w:top w:val="none" w:sz="0" w:space="0" w:color="auto"/>
+          <w:left w:val="none" w:sz="0" w:space="0" w:color="auto"/>
+          <w:bottom w:val="none" w:sz="0" w:space="0" w:color="auto"/>
+          <w:right w:val="none" w:sz="0" w:space="0" w:color="auto"/>
+          <w:insideH w:val="none" w:sz="0" w:space="0" w:color="auto"/>
+          <w:insideV w:val="none" w:sz="0" w:space="0" w:color="auto"/>
+        </w:tblBorders>
         <w:tblLook w:val="04A0" w:firstRow="1" w:lastRow="0" w:firstColumn="1" w:lastColumn="0" w:noHBand="0" w:noVBand="1"/>
       </w:tblPr>
       <w:tblGrid>
@@ -513,7 +484,6 @@
                 <w:szCs w:val="20"/>
               </w:rPr>
             </w:pPr>
-            <w:proofErr w:type="spellStart"/>
             <w:r>
               <w:rPr>
                 <w:rFonts w:ascii="Arial" w:hAnsi="Arial" w:cs="Arial"/>
@@ -522,7 +492,6 @@
               </w:rPr>
               <w:t>Memperhatikan</w:t>
             </w:r>
-            <w:proofErr w:type="spellEnd"/>
           </w:p>
         </w:tc>
         <w:tc>
@@ -569,44 +538,16 @@
                 <w:sz w:val="20"/>
                 <w:szCs w:val="20"/>
               </w:rPr>
-              <w:t xml:space="preserve">Surat Keputusan </w:t>
+              <w:t xml:space="preserve">Surat Keputusan Bupati Wonosobo </w:t>
             </w:r>
-            <w:proofErr w:type="spellStart"/>
+            <w:proofErr w:type="gramStart"/>
             <w:r>
               <w:rPr>
                 <w:rFonts w:ascii="Arial" w:hAnsi="Arial" w:cs="Arial"/>
                 <w:sz w:val="20"/>
                 <w:szCs w:val="20"/>
               </w:rPr>
-              <w:t>Bupati</w:t>
-            </w:r>
-            <w:proofErr w:type="spellEnd"/>
-            <w:r>
-              <w:rPr>
-                <w:rFonts w:ascii="Arial" w:hAnsi="Arial" w:cs="Arial"/>
-                <w:sz w:val="20"/>
-                <w:szCs w:val="20"/>
-              </w:rPr>
-              <w:t xml:space="preserve"> Wonosobo </w:t>
-            </w:r>
-            <w:proofErr w:type="spellStart"/>
-            <w:proofErr w:type="gramStart"/>
-            <w:r>
-              <w:rPr>
-                <w:rFonts w:ascii="Arial" w:hAnsi="Arial" w:cs="Arial"/>
-                <w:sz w:val="20"/>
-                <w:szCs w:val="20"/>
-              </w:rPr>
-              <w:t>Nomor</w:t>
-            </w:r>
-            <w:proofErr w:type="spellEnd"/>
-            <w:r>
-              <w:rPr>
-                <w:rFonts w:ascii="Arial" w:hAnsi="Arial" w:cs="Arial"/>
-                <w:sz w:val="20"/>
-                <w:szCs w:val="20"/>
-              </w:rPr>
-              <w:t xml:space="preserve"> :</w:t>
+              <w:t>Nomor :</w:t>
             </w:r>
             <w:proofErr w:type="gramEnd"/>
             <w:r>
@@ -615,205 +556,7 @@
                 <w:sz w:val="20"/>
                 <w:szCs w:val="20"/>
               </w:rPr>
-              <w:t xml:space="preserve"> 551.2/128 </w:t>
-            </w:r>
-            <w:proofErr w:type="spellStart"/>
-            <w:r>
-              <w:rPr>
-                <w:rFonts w:ascii="Arial" w:hAnsi="Arial" w:cs="Arial"/>
-                <w:sz w:val="20"/>
-                <w:szCs w:val="20"/>
-              </w:rPr>
-              <w:t>Tanggal</w:t>
-            </w:r>
-            <w:proofErr w:type="spellEnd"/>
-            <w:r>
-              <w:rPr>
-                <w:rFonts w:ascii="Arial" w:hAnsi="Arial" w:cs="Arial"/>
-                <w:sz w:val="20"/>
-                <w:szCs w:val="20"/>
-              </w:rPr>
-              <w:t xml:space="preserve">: 31-03-2010 </w:t>
-            </w:r>
-            <w:proofErr w:type="spellStart"/>
-            <w:r>
-              <w:rPr>
-                <w:rFonts w:ascii="Arial" w:hAnsi="Arial" w:cs="Arial"/>
-                <w:sz w:val="20"/>
-                <w:szCs w:val="20"/>
-              </w:rPr>
-              <w:t>tentang</w:t>
-            </w:r>
-            <w:proofErr w:type="spellEnd"/>
-            <w:r>
-              <w:rPr>
-                <w:rFonts w:ascii="Arial" w:hAnsi="Arial" w:cs="Arial"/>
-                <w:sz w:val="20"/>
-                <w:szCs w:val="20"/>
-              </w:rPr>
-              <w:t xml:space="preserve"> </w:t>
-            </w:r>
-            <w:proofErr w:type="spellStart"/>
-            <w:r>
-              <w:rPr>
-                <w:rFonts w:ascii="Arial" w:hAnsi="Arial" w:cs="Arial"/>
-                <w:sz w:val="20"/>
-                <w:szCs w:val="20"/>
-              </w:rPr>
-              <w:t>Penetapan</w:t>
-            </w:r>
-            <w:proofErr w:type="spellEnd"/>
-            <w:r>
-              <w:rPr>
-                <w:rFonts w:ascii="Arial" w:hAnsi="Arial" w:cs="Arial"/>
-                <w:sz w:val="20"/>
-                <w:szCs w:val="20"/>
-              </w:rPr>
-              <w:t xml:space="preserve"> </w:t>
-            </w:r>
-            <w:proofErr w:type="spellStart"/>
-            <w:r>
-              <w:rPr>
-                <w:rFonts w:ascii="Arial" w:hAnsi="Arial" w:cs="Arial"/>
-                <w:sz w:val="20"/>
-                <w:szCs w:val="20"/>
-              </w:rPr>
-              <w:t>Jaringan</w:t>
-            </w:r>
-            <w:proofErr w:type="spellEnd"/>
-            <w:r>
-              <w:rPr>
-                <w:rFonts w:ascii="Arial" w:hAnsi="Arial" w:cs="Arial"/>
-                <w:sz w:val="20"/>
-                <w:szCs w:val="20"/>
-              </w:rPr>
-              <w:t xml:space="preserve"> </w:t>
-            </w:r>
-            <w:proofErr w:type="spellStart"/>
-            <w:r>
-              <w:rPr>
-                <w:rFonts w:ascii="Arial" w:hAnsi="Arial" w:cs="Arial"/>
-                <w:sz w:val="20"/>
-                <w:szCs w:val="20"/>
-              </w:rPr>
-              <w:t>Trayek</w:t>
-            </w:r>
-            <w:proofErr w:type="spellEnd"/>
-            <w:r>
-              <w:rPr>
-                <w:rFonts w:ascii="Arial" w:hAnsi="Arial" w:cs="Arial"/>
-                <w:sz w:val="20"/>
-                <w:szCs w:val="20"/>
-              </w:rPr>
-              <w:t xml:space="preserve"> Serta </w:t>
-            </w:r>
-            <w:proofErr w:type="spellStart"/>
-            <w:r>
-              <w:rPr>
-                <w:rFonts w:ascii="Arial" w:hAnsi="Arial" w:cs="Arial"/>
-                <w:sz w:val="20"/>
-                <w:szCs w:val="20"/>
-              </w:rPr>
-              <w:t>Jumlah</w:t>
-            </w:r>
-            <w:proofErr w:type="spellEnd"/>
-            <w:r>
-              <w:rPr>
-                <w:rFonts w:ascii="Arial" w:hAnsi="Arial" w:cs="Arial"/>
-                <w:sz w:val="20"/>
-                <w:szCs w:val="20"/>
-              </w:rPr>
-              <w:t xml:space="preserve"> </w:t>
-            </w:r>
-            <w:proofErr w:type="spellStart"/>
-            <w:r>
-              <w:rPr>
-                <w:rFonts w:ascii="Arial" w:hAnsi="Arial" w:cs="Arial"/>
-                <w:sz w:val="20"/>
-                <w:szCs w:val="20"/>
-              </w:rPr>
-              <w:t>Kebutuhan</w:t>
-            </w:r>
-            <w:proofErr w:type="spellEnd"/>
-            <w:r>
-              <w:rPr>
-                <w:rFonts w:ascii="Arial" w:hAnsi="Arial" w:cs="Arial"/>
-                <w:sz w:val="20"/>
-                <w:szCs w:val="20"/>
-              </w:rPr>
-              <w:t xml:space="preserve"> </w:t>
-            </w:r>
-            <w:proofErr w:type="spellStart"/>
-            <w:r>
-              <w:rPr>
-                <w:rFonts w:ascii="Arial" w:hAnsi="Arial" w:cs="Arial"/>
-                <w:sz w:val="20"/>
-                <w:szCs w:val="20"/>
-              </w:rPr>
-              <w:t>Kendaraan</w:t>
-            </w:r>
-            <w:proofErr w:type="spellEnd"/>
-            <w:r>
-              <w:rPr>
-                <w:rFonts w:ascii="Arial" w:hAnsi="Arial" w:cs="Arial"/>
-                <w:sz w:val="20"/>
-                <w:szCs w:val="20"/>
-              </w:rPr>
-              <w:t xml:space="preserve"> Angkatan </w:t>
-            </w:r>
-            <w:proofErr w:type="spellStart"/>
-            <w:r>
-              <w:rPr>
-                <w:rFonts w:ascii="Arial" w:hAnsi="Arial" w:cs="Arial"/>
-                <w:sz w:val="20"/>
-                <w:szCs w:val="20"/>
-              </w:rPr>
-              <w:t>Penumpang</w:t>
-            </w:r>
-            <w:proofErr w:type="spellEnd"/>
-            <w:r>
-              <w:rPr>
-                <w:rFonts w:ascii="Arial" w:hAnsi="Arial" w:cs="Arial"/>
-                <w:sz w:val="20"/>
-                <w:szCs w:val="20"/>
-              </w:rPr>
-              <w:t xml:space="preserve"> </w:t>
-            </w:r>
-            <w:proofErr w:type="spellStart"/>
-            <w:r>
-              <w:rPr>
-                <w:rFonts w:ascii="Arial" w:hAnsi="Arial" w:cs="Arial"/>
-                <w:sz w:val="20"/>
-                <w:szCs w:val="20"/>
-              </w:rPr>
-              <w:t>Umum</w:t>
-            </w:r>
-            <w:proofErr w:type="spellEnd"/>
-            <w:r>
-              <w:rPr>
-                <w:rFonts w:ascii="Arial" w:hAnsi="Arial" w:cs="Arial"/>
-                <w:sz w:val="20"/>
-                <w:szCs w:val="20"/>
-              </w:rPr>
-              <w:t xml:space="preserve"> di Wilayah </w:t>
-            </w:r>
-            <w:proofErr w:type="spellStart"/>
-            <w:r>
-              <w:rPr>
-                <w:rFonts w:ascii="Arial" w:hAnsi="Arial" w:cs="Arial"/>
-                <w:sz w:val="20"/>
-                <w:szCs w:val="20"/>
-              </w:rPr>
-              <w:t>Kabupaten</w:t>
-            </w:r>
-            <w:proofErr w:type="spellEnd"/>
-            <w:r>
-              <w:rPr>
-                <w:rFonts w:ascii="Arial" w:hAnsi="Arial" w:cs="Arial"/>
-                <w:sz w:val="20"/>
-                <w:szCs w:val="20"/>
-              </w:rPr>
-              <w:t xml:space="preserve"> Wonosobo</w:t>
+              <w:t xml:space="preserve"> 551.2/128 Tanggal: 31-03-2010 tentang Penetapan Jaringan Trayek Serta Jumlah Kebutuhan Kendaraan Angkatan Penumpang Umum di Wilayah Kabupaten Wonosobo</w:t>
             </w:r>
           </w:p>
         </w:tc>
@@ -833,7 +576,6 @@
                 <w:szCs w:val="20"/>
               </w:rPr>
             </w:pPr>
-            <w:proofErr w:type="spellStart"/>
             <w:r>
               <w:rPr>
                 <w:rFonts w:ascii="Arial" w:hAnsi="Arial" w:cs="Arial"/>
@@ -842,7 +584,6 @@
               </w:rPr>
               <w:t>Membaca</w:t>
             </w:r>
-            <w:proofErr w:type="spellEnd"/>
           </w:p>
         </w:tc>
         <w:tc>
@@ -889,53 +630,18 @@
                 <w:sz w:val="20"/>
                 <w:szCs w:val="20"/>
               </w:rPr>
-              <w:t xml:space="preserve">Surat </w:t>
+              <w:t xml:space="preserve">Surat Permohonan Diri </w:t>
             </w:r>
-            <w:proofErr w:type="spellStart"/>
             <w:r>
               <w:rPr>
                 <w:rFonts w:ascii="Arial" w:hAnsi="Arial" w:cs="Arial"/>
+                <w:b/>
+                <w:bCs/>
+                <w:color w:val="FF0000"/>
                 <w:sz w:val="20"/>
                 <w:szCs w:val="20"/>
               </w:rPr>
-              <w:t>Permohonan</w:t>
-            </w:r>
-            <w:proofErr w:type="spellEnd"/>
-            <w:r>
-              <w:rPr>
-                <w:rFonts w:ascii="Arial" w:hAnsi="Arial" w:cs="Arial"/>
-                <w:sz w:val="20"/>
-                <w:szCs w:val="20"/>
-              </w:rPr>
-              <w:t xml:space="preserve"> </w:t>
-            </w:r>
-            <w:proofErr w:type="spellStart"/>
-            <w:r>
-              <w:rPr>
-                <w:rFonts w:ascii="Arial" w:hAnsi="Arial" w:cs="Arial"/>
-                <w:sz w:val="20"/>
-                <w:szCs w:val="20"/>
-              </w:rPr>
-              <w:t>Diri</w:t>
-            </w:r>
-            <w:proofErr w:type="spellEnd"/>
-            <w:r>
-              <w:rPr>
-                <w:rFonts w:ascii="Arial" w:hAnsi="Arial" w:cs="Arial"/>
-                <w:sz w:val="20"/>
-                <w:szCs w:val="20"/>
-              </w:rPr>
-              <w:t xml:space="preserve"> </w:t>
-            </w:r>
-            <w:r>
-              <w:rPr>
-                <w:rFonts w:ascii="Arial" w:hAnsi="Arial" w:cs="Arial"/>
-                <w:b/>
-                <w:bCs/>
-                <w:sz w:val="20"/>
-                <w:szCs w:val="20"/>
-              </w:rPr>
-              <w:t>KSU JASA ANGKUTAN UMUM</w:t>
+              <w:t>NAMAPERUSAHAAN</w:t>
             </w:r>
           </w:p>
         </w:tc>
@@ -955,7 +661,6 @@
                 <w:szCs w:val="20"/>
               </w:rPr>
             </w:pPr>
-            <w:proofErr w:type="spellStart"/>
             <w:r>
               <w:rPr>
                 <w:rFonts w:ascii="Arial" w:hAnsi="Arial" w:cs="Arial"/>
@@ -964,7 +669,6 @@
               </w:rPr>
               <w:t>Menimbang</w:t>
             </w:r>
-            <w:proofErr w:type="spellEnd"/>
           </w:p>
         </w:tc>
         <w:tc>
@@ -1006,275 +710,51 @@
               <w:jc w:val="both"/>
               <w:rPr>
                 <w:rFonts w:ascii="Arial" w:hAnsi="Arial" w:cs="Arial"/>
+                <w:color w:val="FF0000"/>
                 <w:sz w:val="20"/>
                 <w:szCs w:val="20"/>
               </w:rPr>
             </w:pPr>
-            <w:proofErr w:type="spellStart"/>
             <w:r>
               <w:rPr>
                 <w:rFonts w:ascii="Arial" w:hAnsi="Arial" w:cs="Arial"/>
                 <w:sz w:val="20"/>
                 <w:szCs w:val="20"/>
               </w:rPr>
-              <w:t>bahwa</w:t>
+              <w:t>bahwa maksud permohonan</w:t>
             </w:r>
-            <w:proofErr w:type="spellEnd"/>
             <w:r>
               <w:rPr>
                 <w:rFonts w:ascii="Arial" w:hAnsi="Arial" w:cs="Arial"/>
                 <w:sz w:val="20"/>
                 <w:szCs w:val="20"/>
               </w:rPr>
-              <w:t xml:space="preserve"> </w:t>
+              <w:t xml:space="preserve"> adalah pembaharuan SK Kepala </w:t>
             </w:r>
-            <w:proofErr w:type="spellStart"/>
             <w:r>
               <w:rPr>
                 <w:rFonts w:ascii="Arial" w:hAnsi="Arial" w:cs="Arial"/>
                 <w:sz w:val="20"/>
                 <w:szCs w:val="20"/>
               </w:rPr>
-              <w:t>maksud</w:t>
+              <w:t>Dinas Perumahan, Kawasan Pemukiman dan</w:t>
             </w:r>
-            <w:proofErr w:type="spellEnd"/>
             <w:r>
               <w:rPr>
                 <w:rFonts w:ascii="Arial" w:hAnsi="Arial" w:cs="Arial"/>
                 <w:sz w:val="20"/>
                 <w:szCs w:val="20"/>
               </w:rPr>
-              <w:t xml:space="preserve"> </w:t>
+              <w:t xml:space="preserve"> Perhubungan Kabupaten Wonosobo tentang SK Izin Trayek </w:t>
             </w:r>
-            <w:proofErr w:type="spellStart"/>
             <w:r>
               <w:rPr>
                 <w:rFonts w:ascii="Arial" w:hAnsi="Arial" w:cs="Arial"/>
+                <w:color w:val="FF0000"/>
                 <w:sz w:val="20"/>
                 <w:szCs w:val="20"/>
               </w:rPr>
-              <w:t>permohonan</w:t>
-            </w:r>
-            <w:proofErr w:type="spellEnd"/>
-            <w:r>
-              <w:rPr>
-                <w:rFonts w:ascii="Arial" w:hAnsi="Arial" w:cs="Arial"/>
-                <w:sz w:val="20"/>
-                <w:szCs w:val="20"/>
-              </w:rPr>
-              <w:t xml:space="preserve"> </w:t>
-            </w:r>
-            <w:proofErr w:type="spellStart"/>
-            <w:r>
-              <w:rPr>
-                <w:rFonts w:ascii="Arial" w:hAnsi="Arial" w:cs="Arial"/>
-                <w:sz w:val="20"/>
-                <w:szCs w:val="20"/>
-              </w:rPr>
-              <w:t>adalah</w:t>
-            </w:r>
-            <w:proofErr w:type="spellEnd"/>
-            <w:r>
-              <w:rPr>
-                <w:rFonts w:ascii="Arial" w:hAnsi="Arial" w:cs="Arial"/>
-                <w:sz w:val="20"/>
-                <w:szCs w:val="20"/>
-              </w:rPr>
-              <w:t xml:space="preserve"> </w:t>
-            </w:r>
-            <w:proofErr w:type="spellStart"/>
-            <w:r>
-              <w:rPr>
-                <w:rFonts w:ascii="Arial" w:hAnsi="Arial" w:cs="Arial"/>
-                <w:sz w:val="20"/>
-                <w:szCs w:val="20"/>
-              </w:rPr>
-              <w:t>pembaharuan</w:t>
-            </w:r>
-            <w:proofErr w:type="spellEnd"/>
-            <w:r>
-              <w:rPr>
-                <w:rFonts w:ascii="Arial" w:hAnsi="Arial" w:cs="Arial"/>
-                <w:sz w:val="20"/>
-                <w:szCs w:val="20"/>
-              </w:rPr>
-              <w:t xml:space="preserve"> SK </w:t>
-            </w:r>
-            <w:proofErr w:type="spellStart"/>
-            <w:r>
-              <w:rPr>
-                <w:rFonts w:ascii="Arial" w:hAnsi="Arial" w:cs="Arial"/>
-                <w:sz w:val="20"/>
-                <w:szCs w:val="20"/>
-              </w:rPr>
-              <w:t>Kepala</w:t>
-            </w:r>
-            <w:proofErr w:type="spellEnd"/>
-            <w:r>
-              <w:rPr>
-                <w:rFonts w:ascii="Arial" w:hAnsi="Arial" w:cs="Arial"/>
-                <w:sz w:val="20"/>
-                <w:szCs w:val="20"/>
-              </w:rPr>
-              <w:t xml:space="preserve"> Kantor </w:t>
-            </w:r>
-            <w:proofErr w:type="spellStart"/>
-            <w:r>
-              <w:rPr>
-                <w:rFonts w:ascii="Arial" w:hAnsi="Arial" w:cs="Arial"/>
-                <w:sz w:val="20"/>
-                <w:szCs w:val="20"/>
-              </w:rPr>
-              <w:t>Perhubungan</w:t>
-            </w:r>
-            <w:proofErr w:type="spellEnd"/>
-            <w:r>
-              <w:rPr>
-                <w:rFonts w:ascii="Arial" w:hAnsi="Arial" w:cs="Arial"/>
-                <w:sz w:val="20"/>
-                <w:szCs w:val="20"/>
-              </w:rPr>
-              <w:t xml:space="preserve"> </w:t>
-            </w:r>
-            <w:proofErr w:type="spellStart"/>
-            <w:r>
-              <w:rPr>
-                <w:rFonts w:ascii="Arial" w:hAnsi="Arial" w:cs="Arial"/>
-                <w:sz w:val="20"/>
-                <w:szCs w:val="20"/>
-              </w:rPr>
-              <w:t>Kabupaten</w:t>
-            </w:r>
-            <w:proofErr w:type="spellEnd"/>
-            <w:r>
-              <w:rPr>
-                <w:rFonts w:ascii="Arial" w:hAnsi="Arial" w:cs="Arial"/>
-                <w:sz w:val="20"/>
-                <w:szCs w:val="20"/>
-              </w:rPr>
-              <w:t xml:space="preserve"> Wonosobo </w:t>
-            </w:r>
-            <w:proofErr w:type="spellStart"/>
-            <w:r>
-              <w:rPr>
-                <w:rFonts w:ascii="Arial" w:hAnsi="Arial" w:cs="Arial"/>
-                <w:sz w:val="20"/>
-                <w:szCs w:val="20"/>
-              </w:rPr>
-              <w:t>tentang</w:t>
-            </w:r>
-            <w:proofErr w:type="spellEnd"/>
-            <w:r>
-              <w:rPr>
-                <w:rFonts w:ascii="Arial" w:hAnsi="Arial" w:cs="Arial"/>
-                <w:sz w:val="20"/>
-                <w:szCs w:val="20"/>
-              </w:rPr>
-              <w:t xml:space="preserve"> SK </w:t>
-            </w:r>
-            <w:proofErr w:type="spellStart"/>
-            <w:r>
-              <w:rPr>
-                <w:rFonts w:ascii="Arial" w:hAnsi="Arial" w:cs="Arial"/>
-                <w:sz w:val="20"/>
-                <w:szCs w:val="20"/>
-              </w:rPr>
-              <w:t>Izin</w:t>
-            </w:r>
-            <w:proofErr w:type="spellEnd"/>
-            <w:r>
-              <w:rPr>
-                <w:rFonts w:ascii="Arial" w:hAnsi="Arial" w:cs="Arial"/>
-                <w:sz w:val="20"/>
-                <w:szCs w:val="20"/>
-              </w:rPr>
-              <w:t xml:space="preserve"> </w:t>
-            </w:r>
-            <w:proofErr w:type="spellStart"/>
-            <w:r>
-              <w:rPr>
-                <w:rFonts w:ascii="Arial" w:hAnsi="Arial" w:cs="Arial"/>
-                <w:sz w:val="20"/>
-                <w:szCs w:val="20"/>
-              </w:rPr>
-              <w:t>Trayek</w:t>
-            </w:r>
-            <w:proofErr w:type="spellEnd"/>
-            <w:r>
-              <w:rPr>
-                <w:rFonts w:ascii="Arial" w:hAnsi="Arial" w:cs="Arial"/>
-                <w:sz w:val="20"/>
-                <w:szCs w:val="20"/>
-              </w:rPr>
-              <w:t xml:space="preserve"> No.551.21/</w:t>
-            </w:r>
-            <w:r>
-              <w:rPr>
-                <w:rFonts w:ascii="Arial" w:hAnsi="Arial" w:cs="Arial"/>
-                <w:sz w:val="20"/>
-                <w:szCs w:val="20"/>
-              </w:rPr>
-              <w:t>301</w:t>
-            </w:r>
-            <w:r>
-              <w:rPr>
-                <w:rFonts w:ascii="Arial" w:hAnsi="Arial" w:cs="Arial"/>
-                <w:sz w:val="20"/>
-                <w:szCs w:val="20"/>
-              </w:rPr>
-              <w:t>/20</w:t>
-            </w:r>
-            <w:r>
-              <w:rPr>
-                <w:rFonts w:ascii="Arial" w:hAnsi="Arial" w:cs="Arial"/>
-                <w:sz w:val="20"/>
-                <w:szCs w:val="20"/>
-              </w:rPr>
-              <w:t>24</w:t>
-            </w:r>
-            <w:r>
-              <w:rPr>
-                <w:rFonts w:ascii="Arial" w:hAnsi="Arial" w:cs="Arial"/>
-                <w:sz w:val="20"/>
-                <w:szCs w:val="20"/>
-              </w:rPr>
-              <w:t xml:space="preserve"> yang </w:t>
-            </w:r>
-            <w:proofErr w:type="spellStart"/>
-            <w:r>
-              <w:rPr>
-                <w:rFonts w:ascii="Arial" w:hAnsi="Arial" w:cs="Arial"/>
-                <w:sz w:val="20"/>
-                <w:szCs w:val="20"/>
-              </w:rPr>
-              <w:t>habis</w:t>
-            </w:r>
-            <w:proofErr w:type="spellEnd"/>
-            <w:r>
-              <w:rPr>
-                <w:rFonts w:ascii="Arial" w:hAnsi="Arial" w:cs="Arial"/>
-                <w:sz w:val="20"/>
-                <w:szCs w:val="20"/>
-              </w:rPr>
-              <w:t xml:space="preserve"> masa </w:t>
-            </w:r>
-            <w:proofErr w:type="spellStart"/>
-            <w:r>
-              <w:rPr>
-                <w:rFonts w:ascii="Arial" w:hAnsi="Arial" w:cs="Arial"/>
-                <w:sz w:val="20"/>
-                <w:szCs w:val="20"/>
-              </w:rPr>
-              <w:t>berlakunya</w:t>
-            </w:r>
-            <w:proofErr w:type="spellEnd"/>
-            <w:r>
-              <w:rPr>
-                <w:rFonts w:ascii="Arial" w:hAnsi="Arial" w:cs="Arial"/>
-                <w:sz w:val="20"/>
-                <w:szCs w:val="20"/>
-              </w:rPr>
-              <w:t xml:space="preserve"> 27-07-2024</w:t>
+              <w:t>No.551.21/301/2024 yang habis masa berlakunya 27-07-2024</w:t>
             </w:r>
           </w:p>
           <w:p>
@@ -1292,88 +772,14 @@
                 <w:szCs w:val="20"/>
               </w:rPr>
             </w:pPr>
-            <w:proofErr w:type="spellStart"/>
             <w:r>
               <w:rPr>
                 <w:rFonts w:ascii="Arial" w:hAnsi="Arial" w:cs="Arial"/>
                 <w:sz w:val="20"/>
                 <w:szCs w:val="20"/>
               </w:rPr>
-              <w:t>bahwa</w:t>
+              <w:t>bahwa pembaharuan adalah Tertib Administrasi</w:t>
             </w:r>
-            <w:proofErr w:type="spellEnd"/>
-            <w:r>
-              <w:rPr>
-                <w:rFonts w:ascii="Arial" w:hAnsi="Arial" w:cs="Arial"/>
-                <w:sz w:val="20"/>
-                <w:szCs w:val="20"/>
-              </w:rPr>
-              <w:t xml:space="preserve"> </w:t>
-            </w:r>
-            <w:proofErr w:type="spellStart"/>
-            <w:r>
-              <w:rPr>
-                <w:rFonts w:ascii="Arial" w:hAnsi="Arial" w:cs="Arial"/>
-                <w:sz w:val="20"/>
-                <w:szCs w:val="20"/>
-              </w:rPr>
-              <w:t>pembaharuan</w:t>
-            </w:r>
-            <w:proofErr w:type="spellEnd"/>
-            <w:r>
-              <w:rPr>
-                <w:rFonts w:ascii="Arial" w:hAnsi="Arial" w:cs="Arial"/>
-                <w:sz w:val="20"/>
-                <w:szCs w:val="20"/>
-              </w:rPr>
-              <w:t xml:space="preserve"> </w:t>
-            </w:r>
-            <w:proofErr w:type="spellStart"/>
-            <w:r>
-              <w:rPr>
-                <w:rFonts w:ascii="Arial" w:hAnsi="Arial" w:cs="Arial"/>
-                <w:sz w:val="20"/>
-                <w:szCs w:val="20"/>
-              </w:rPr>
-              <w:t>adalah</w:t>
-            </w:r>
-            <w:proofErr w:type="spellEnd"/>
-            <w:r>
-              <w:rPr>
-                <w:rFonts w:ascii="Arial" w:hAnsi="Arial" w:cs="Arial"/>
-                <w:sz w:val="20"/>
-                <w:szCs w:val="20"/>
-              </w:rPr>
-              <w:t xml:space="preserve"> </w:t>
-            </w:r>
-            <w:proofErr w:type="spellStart"/>
-            <w:r>
-              <w:rPr>
-                <w:rFonts w:ascii="Arial" w:hAnsi="Arial" w:cs="Arial"/>
-                <w:sz w:val="20"/>
-                <w:szCs w:val="20"/>
-              </w:rPr>
-              <w:t>Tertib</w:t>
-            </w:r>
-            <w:proofErr w:type="spellEnd"/>
-            <w:r>
-              <w:rPr>
-                <w:rFonts w:ascii="Arial" w:hAnsi="Arial" w:cs="Arial"/>
-                <w:sz w:val="20"/>
-                <w:szCs w:val="20"/>
-              </w:rPr>
-              <w:t xml:space="preserve"> </w:t>
-            </w:r>
-            <w:proofErr w:type="spellStart"/>
-            <w:r>
-              <w:rPr>
-                <w:rFonts w:ascii="Arial" w:hAnsi="Arial" w:cs="Arial"/>
-                <w:sz w:val="20"/>
-                <w:szCs w:val="20"/>
-              </w:rPr>
-              <w:t>Administrasi</w:t>
-            </w:r>
-            <w:proofErr w:type="spellEnd"/>
           </w:p>
           <w:p>
             <w:pPr>
@@ -1390,203 +796,13 @@
                 <w:szCs w:val="20"/>
               </w:rPr>
             </w:pPr>
-            <w:proofErr w:type="spellStart"/>
             <w:r>
               <w:rPr>
                 <w:rFonts w:ascii="Arial" w:hAnsi="Arial" w:cs="Arial"/>
                 <w:sz w:val="20"/>
                 <w:szCs w:val="20"/>
               </w:rPr>
-              <w:t>bahwa</w:t>
-            </w:r>
-            <w:proofErr w:type="spellEnd"/>
-            <w:r>
-              <w:rPr>
-                <w:rFonts w:ascii="Arial" w:hAnsi="Arial" w:cs="Arial"/>
-                <w:sz w:val="20"/>
-                <w:szCs w:val="20"/>
-              </w:rPr>
-              <w:t xml:space="preserve"> </w:t>
-            </w:r>
-            <w:proofErr w:type="spellStart"/>
-            <w:r>
-              <w:rPr>
-                <w:rFonts w:ascii="Arial" w:hAnsi="Arial" w:cs="Arial"/>
-                <w:sz w:val="20"/>
-                <w:szCs w:val="20"/>
-              </w:rPr>
-              <w:t>sehubungan</w:t>
-            </w:r>
-            <w:proofErr w:type="spellEnd"/>
-            <w:r>
-              <w:rPr>
-                <w:rFonts w:ascii="Arial" w:hAnsi="Arial" w:cs="Arial"/>
-                <w:sz w:val="20"/>
-                <w:szCs w:val="20"/>
-              </w:rPr>
-              <w:t xml:space="preserve"> </w:t>
-            </w:r>
-            <w:proofErr w:type="spellStart"/>
-            <w:r>
-              <w:rPr>
-                <w:rFonts w:ascii="Arial" w:hAnsi="Arial" w:cs="Arial"/>
-                <w:sz w:val="20"/>
-                <w:szCs w:val="20"/>
-              </w:rPr>
-              <w:t>dengan</w:t>
-            </w:r>
-            <w:proofErr w:type="spellEnd"/>
-            <w:r>
-              <w:rPr>
-                <w:rFonts w:ascii="Arial" w:hAnsi="Arial" w:cs="Arial"/>
-                <w:sz w:val="20"/>
-                <w:szCs w:val="20"/>
-              </w:rPr>
-              <w:t xml:space="preserve"> </w:t>
-            </w:r>
-            <w:proofErr w:type="spellStart"/>
-            <w:r>
-              <w:rPr>
-                <w:rFonts w:ascii="Arial" w:hAnsi="Arial" w:cs="Arial"/>
-                <w:sz w:val="20"/>
-                <w:szCs w:val="20"/>
-              </w:rPr>
-              <w:t>hal</w:t>
-            </w:r>
-            <w:proofErr w:type="spellEnd"/>
-            <w:r>
-              <w:rPr>
-                <w:rFonts w:ascii="Arial" w:hAnsi="Arial" w:cs="Arial"/>
-                <w:sz w:val="20"/>
-                <w:szCs w:val="20"/>
-              </w:rPr>
-              <w:t xml:space="preserve"> </w:t>
-            </w:r>
-            <w:proofErr w:type="spellStart"/>
-            <w:r>
-              <w:rPr>
-                <w:rFonts w:ascii="Arial" w:hAnsi="Arial" w:cs="Arial"/>
-                <w:sz w:val="20"/>
-                <w:szCs w:val="20"/>
-              </w:rPr>
-              <w:t>tersebut</w:t>
-            </w:r>
-            <w:proofErr w:type="spellEnd"/>
-            <w:r>
-              <w:rPr>
-                <w:rFonts w:ascii="Arial" w:hAnsi="Arial" w:cs="Arial"/>
-                <w:sz w:val="20"/>
-                <w:szCs w:val="20"/>
-              </w:rPr>
-              <w:t xml:space="preserve"> </w:t>
-            </w:r>
-            <w:proofErr w:type="spellStart"/>
-            <w:r>
-              <w:rPr>
-                <w:rFonts w:ascii="Arial" w:hAnsi="Arial" w:cs="Arial"/>
-                <w:sz w:val="20"/>
-                <w:szCs w:val="20"/>
-              </w:rPr>
-              <w:t>diatas</w:t>
-            </w:r>
-            <w:proofErr w:type="spellEnd"/>
-            <w:r>
-              <w:rPr>
-                <w:rFonts w:ascii="Arial" w:hAnsi="Arial" w:cs="Arial"/>
-                <w:sz w:val="20"/>
-                <w:szCs w:val="20"/>
-              </w:rPr>
-              <w:t xml:space="preserve"> </w:t>
-            </w:r>
-            <w:proofErr w:type="spellStart"/>
-            <w:r>
-              <w:rPr>
-                <w:rFonts w:ascii="Arial" w:hAnsi="Arial" w:cs="Arial"/>
-                <w:sz w:val="20"/>
-                <w:szCs w:val="20"/>
-              </w:rPr>
-              <w:t>maka</w:t>
-            </w:r>
-            <w:proofErr w:type="spellEnd"/>
-            <w:r>
-              <w:rPr>
-                <w:rFonts w:ascii="Arial" w:hAnsi="Arial" w:cs="Arial"/>
-                <w:sz w:val="20"/>
-                <w:szCs w:val="20"/>
-              </w:rPr>
-              <w:t xml:space="preserve"> </w:t>
-            </w:r>
-            <w:proofErr w:type="spellStart"/>
-            <w:r>
-              <w:rPr>
-                <w:rFonts w:ascii="Arial" w:hAnsi="Arial" w:cs="Arial"/>
-                <w:sz w:val="20"/>
-                <w:szCs w:val="20"/>
-              </w:rPr>
-              <w:t>perlu</w:t>
-            </w:r>
-            <w:proofErr w:type="spellEnd"/>
-            <w:r>
-              <w:rPr>
-                <w:rFonts w:ascii="Arial" w:hAnsi="Arial" w:cs="Arial"/>
-                <w:sz w:val="20"/>
-                <w:szCs w:val="20"/>
-              </w:rPr>
-              <w:t xml:space="preserve"> </w:t>
-            </w:r>
-            <w:proofErr w:type="spellStart"/>
-            <w:r>
-              <w:rPr>
-                <w:rFonts w:ascii="Arial" w:hAnsi="Arial" w:cs="Arial"/>
-                <w:sz w:val="20"/>
-                <w:szCs w:val="20"/>
-              </w:rPr>
-              <w:t>diterbitkan</w:t>
-            </w:r>
-            <w:proofErr w:type="spellEnd"/>
-            <w:r>
-              <w:rPr>
-                <w:rFonts w:ascii="Arial" w:hAnsi="Arial" w:cs="Arial"/>
-                <w:sz w:val="20"/>
-                <w:szCs w:val="20"/>
-              </w:rPr>
-              <w:t xml:space="preserve"> SK </w:t>
-            </w:r>
-            <w:proofErr w:type="spellStart"/>
-            <w:r>
-              <w:rPr>
-                <w:rFonts w:ascii="Arial" w:hAnsi="Arial" w:cs="Arial"/>
-                <w:sz w:val="20"/>
-                <w:szCs w:val="20"/>
-              </w:rPr>
-              <w:t>Izin</w:t>
-            </w:r>
-            <w:proofErr w:type="spellEnd"/>
-            <w:r>
-              <w:rPr>
-                <w:rFonts w:ascii="Arial" w:hAnsi="Arial" w:cs="Arial"/>
-                <w:sz w:val="20"/>
-                <w:szCs w:val="20"/>
-              </w:rPr>
-              <w:t xml:space="preserve"> </w:t>
-            </w:r>
-            <w:proofErr w:type="spellStart"/>
-            <w:r>
-              <w:rPr>
-                <w:rFonts w:ascii="Arial" w:hAnsi="Arial" w:cs="Arial"/>
-                <w:sz w:val="20"/>
-                <w:szCs w:val="20"/>
-              </w:rPr>
-              <w:t>Trayek</w:t>
-            </w:r>
-            <w:proofErr w:type="spellEnd"/>
-            <w:r>
-              <w:rPr>
-                <w:rFonts w:ascii="Arial" w:hAnsi="Arial" w:cs="Arial"/>
-                <w:sz w:val="20"/>
-                <w:szCs w:val="20"/>
-              </w:rPr>
-              <w:t xml:space="preserve"> Baru</w:t>
+              <w:t>bahwa sehubungan dengan hal tersebut diatas maka perlu diterbitkan SK Izin Trayek Baru</w:t>
             </w:r>
           </w:p>
         </w:tc>
@@ -1606,7 +822,6 @@
                 <w:szCs w:val="20"/>
               </w:rPr>
             </w:pPr>
-            <w:proofErr w:type="spellStart"/>
             <w:r>
               <w:rPr>
                 <w:rFonts w:ascii="Arial" w:hAnsi="Arial" w:cs="Arial"/>
@@ -1615,7 +830,6 @@
               </w:rPr>
               <w:t>Mengingat</w:t>
             </w:r>
-            <w:proofErr w:type="spellEnd"/>
           </w:p>
         </w:tc>
         <w:tc>
@@ -1661,59 +875,13 @@
                 <w:szCs w:val="20"/>
               </w:rPr>
             </w:pPr>
-            <w:proofErr w:type="spellStart"/>
             <w:r>
               <w:rPr>
                 <w:rFonts w:ascii="Arial" w:hAnsi="Arial" w:cs="Arial"/>
                 <w:sz w:val="20"/>
                 <w:szCs w:val="20"/>
               </w:rPr>
-              <w:t>Undang-Undang</w:t>
-            </w:r>
-            <w:proofErr w:type="spellEnd"/>
-            <w:r>
-              <w:rPr>
-                <w:rFonts w:ascii="Arial" w:hAnsi="Arial" w:cs="Arial"/>
-                <w:sz w:val="20"/>
-                <w:szCs w:val="20"/>
-              </w:rPr>
-              <w:t xml:space="preserve"> </w:t>
-            </w:r>
-            <w:proofErr w:type="spellStart"/>
-            <w:r>
-              <w:rPr>
-                <w:rFonts w:ascii="Arial" w:hAnsi="Arial" w:cs="Arial"/>
-                <w:sz w:val="20"/>
-                <w:szCs w:val="20"/>
-              </w:rPr>
-              <w:t>Nomor</w:t>
-            </w:r>
-            <w:proofErr w:type="spellEnd"/>
-            <w:r>
-              <w:rPr>
-                <w:rFonts w:ascii="Arial" w:hAnsi="Arial" w:cs="Arial"/>
-                <w:sz w:val="20"/>
-                <w:szCs w:val="20"/>
-              </w:rPr>
-              <w:t xml:space="preserve"> 22 </w:t>
-            </w:r>
-            <w:proofErr w:type="spellStart"/>
-            <w:r>
-              <w:rPr>
-                <w:rFonts w:ascii="Arial" w:hAnsi="Arial" w:cs="Arial"/>
-                <w:sz w:val="20"/>
-                <w:szCs w:val="20"/>
-              </w:rPr>
-              <w:t>Tahun</w:t>
-            </w:r>
-            <w:proofErr w:type="spellEnd"/>
-            <w:r>
-              <w:rPr>
-                <w:rFonts w:ascii="Arial" w:hAnsi="Arial" w:cs="Arial"/>
-                <w:sz w:val="20"/>
-                <w:szCs w:val="20"/>
-              </w:rPr>
-              <w:t xml:space="preserve"> 2009</w:t>
+              <w:t>Undang-Undang Nomor 22 Tahun 2009</w:t>
             </w:r>
           </w:p>
           <w:p>
@@ -1731,59 +899,13 @@
                 <w:szCs w:val="20"/>
               </w:rPr>
             </w:pPr>
-            <w:proofErr w:type="spellStart"/>
             <w:r>
               <w:rPr>
                 <w:rFonts w:ascii="Arial" w:hAnsi="Arial" w:cs="Arial"/>
                 <w:sz w:val="20"/>
                 <w:szCs w:val="20"/>
               </w:rPr>
-              <w:t>Undang-Undang</w:t>
-            </w:r>
-            <w:proofErr w:type="spellEnd"/>
-            <w:r>
-              <w:rPr>
-                <w:rFonts w:ascii="Arial" w:hAnsi="Arial" w:cs="Arial"/>
-                <w:sz w:val="20"/>
-                <w:szCs w:val="20"/>
-              </w:rPr>
-              <w:t xml:space="preserve"> </w:t>
-            </w:r>
-            <w:proofErr w:type="spellStart"/>
-            <w:r>
-              <w:rPr>
-                <w:rFonts w:ascii="Arial" w:hAnsi="Arial" w:cs="Arial"/>
-                <w:sz w:val="20"/>
-                <w:szCs w:val="20"/>
-              </w:rPr>
-              <w:t>Nomor</w:t>
-            </w:r>
-            <w:proofErr w:type="spellEnd"/>
-            <w:r>
-              <w:rPr>
-                <w:rFonts w:ascii="Arial" w:hAnsi="Arial" w:cs="Arial"/>
-                <w:sz w:val="20"/>
-                <w:szCs w:val="20"/>
-              </w:rPr>
-              <w:t xml:space="preserve"> 1 </w:t>
-            </w:r>
-            <w:proofErr w:type="spellStart"/>
-            <w:r>
-              <w:rPr>
-                <w:rFonts w:ascii="Arial" w:hAnsi="Arial" w:cs="Arial"/>
-                <w:sz w:val="20"/>
-                <w:szCs w:val="20"/>
-              </w:rPr>
-              <w:t>Tahun</w:t>
-            </w:r>
-            <w:proofErr w:type="spellEnd"/>
-            <w:r>
-              <w:rPr>
-                <w:rFonts w:ascii="Arial" w:hAnsi="Arial" w:cs="Arial"/>
-                <w:sz w:val="20"/>
-                <w:szCs w:val="20"/>
-              </w:rPr>
-              <w:t xml:space="preserve"> 2022</w:t>
+              <w:t>Undang-Undang Nomor 1 Tahun 2022</w:t>
             </w:r>
           </w:p>
           <w:p>
@@ -1801,77 +923,13 @@
                 <w:szCs w:val="20"/>
               </w:rPr>
             </w:pPr>
-            <w:proofErr w:type="spellStart"/>
             <w:r>
               <w:rPr>
                 <w:rFonts w:ascii="Arial" w:hAnsi="Arial" w:cs="Arial"/>
                 <w:sz w:val="20"/>
                 <w:szCs w:val="20"/>
               </w:rPr>
-              <w:t>Peraturan</w:t>
-            </w:r>
-            <w:proofErr w:type="spellEnd"/>
-            <w:r>
-              <w:rPr>
-                <w:rFonts w:ascii="Arial" w:hAnsi="Arial" w:cs="Arial"/>
-                <w:sz w:val="20"/>
-                <w:szCs w:val="20"/>
-              </w:rPr>
-              <w:t xml:space="preserve"> </w:t>
-            </w:r>
-            <w:proofErr w:type="spellStart"/>
-            <w:r>
-              <w:rPr>
-                <w:rFonts w:ascii="Arial" w:hAnsi="Arial" w:cs="Arial"/>
-                <w:sz w:val="20"/>
-                <w:szCs w:val="20"/>
-              </w:rPr>
-              <w:t>Pemerintah</w:t>
-            </w:r>
-            <w:proofErr w:type="spellEnd"/>
-            <w:r>
-              <w:rPr>
-                <w:rFonts w:ascii="Arial" w:hAnsi="Arial" w:cs="Arial"/>
-                <w:sz w:val="20"/>
-                <w:szCs w:val="20"/>
-              </w:rPr>
-              <w:t xml:space="preserve"> </w:t>
-            </w:r>
-            <w:proofErr w:type="spellStart"/>
-            <w:r>
-              <w:rPr>
-                <w:rFonts w:ascii="Arial" w:hAnsi="Arial" w:cs="Arial"/>
-                <w:sz w:val="20"/>
-                <w:szCs w:val="20"/>
-              </w:rPr>
-              <w:t>Nomor</w:t>
-            </w:r>
-            <w:proofErr w:type="spellEnd"/>
-            <w:r>
-              <w:rPr>
-                <w:rFonts w:ascii="Arial" w:hAnsi="Arial" w:cs="Arial"/>
-                <w:sz w:val="20"/>
-                <w:szCs w:val="20"/>
-              </w:rPr>
-              <w:t xml:space="preserve"> 30 </w:t>
-            </w:r>
-            <w:proofErr w:type="spellStart"/>
-            <w:r>
-              <w:rPr>
-                <w:rFonts w:ascii="Arial" w:hAnsi="Arial" w:cs="Arial"/>
-                <w:sz w:val="20"/>
-                <w:szCs w:val="20"/>
-              </w:rPr>
-              <w:t>Tahun</w:t>
-            </w:r>
-            <w:proofErr w:type="spellEnd"/>
-            <w:r>
-              <w:rPr>
-                <w:rFonts w:ascii="Arial" w:hAnsi="Arial" w:cs="Arial"/>
-                <w:sz w:val="20"/>
-                <w:szCs w:val="20"/>
-              </w:rPr>
-              <w:t xml:space="preserve"> 2021</w:t>
+              <w:t>Peraturan Pemerintah Nomor 30 Tahun 2021</w:t>
             </w:r>
           </w:p>
           <w:p>
@@ -1889,77 +947,13 @@
                 <w:szCs w:val="20"/>
               </w:rPr>
             </w:pPr>
-            <w:proofErr w:type="spellStart"/>
             <w:r>
               <w:rPr>
                 <w:rFonts w:ascii="Arial" w:hAnsi="Arial" w:cs="Arial"/>
                 <w:sz w:val="20"/>
                 <w:szCs w:val="20"/>
               </w:rPr>
-              <w:t>Peraturan</w:t>
-            </w:r>
-            <w:proofErr w:type="spellEnd"/>
-            <w:r>
-              <w:rPr>
-                <w:rFonts w:ascii="Arial" w:hAnsi="Arial" w:cs="Arial"/>
-                <w:sz w:val="20"/>
-                <w:szCs w:val="20"/>
-              </w:rPr>
-              <w:t xml:space="preserve"> </w:t>
-            </w:r>
-            <w:proofErr w:type="spellStart"/>
-            <w:r>
-              <w:rPr>
-                <w:rFonts w:ascii="Arial" w:hAnsi="Arial" w:cs="Arial"/>
-                <w:sz w:val="20"/>
-                <w:szCs w:val="20"/>
-              </w:rPr>
-              <w:t>Pemerintah</w:t>
-            </w:r>
-            <w:proofErr w:type="spellEnd"/>
-            <w:r>
-              <w:rPr>
-                <w:rFonts w:ascii="Arial" w:hAnsi="Arial" w:cs="Arial"/>
-                <w:sz w:val="20"/>
-                <w:szCs w:val="20"/>
-              </w:rPr>
-              <w:t xml:space="preserve"> </w:t>
-            </w:r>
-            <w:proofErr w:type="spellStart"/>
-            <w:r>
-              <w:rPr>
-                <w:rFonts w:ascii="Arial" w:hAnsi="Arial" w:cs="Arial"/>
-                <w:sz w:val="20"/>
-                <w:szCs w:val="20"/>
-              </w:rPr>
-              <w:t>Nomor</w:t>
-            </w:r>
-            <w:proofErr w:type="spellEnd"/>
-            <w:r>
-              <w:rPr>
-                <w:rFonts w:ascii="Arial" w:hAnsi="Arial" w:cs="Arial"/>
-                <w:sz w:val="20"/>
-                <w:szCs w:val="20"/>
-              </w:rPr>
-              <w:t xml:space="preserve"> 35 </w:t>
-            </w:r>
-            <w:proofErr w:type="spellStart"/>
-            <w:r>
-              <w:rPr>
-                <w:rFonts w:ascii="Arial" w:hAnsi="Arial" w:cs="Arial"/>
-                <w:sz w:val="20"/>
-                <w:szCs w:val="20"/>
-              </w:rPr>
-              <w:t>Tahun</w:t>
-            </w:r>
-            <w:proofErr w:type="spellEnd"/>
-            <w:r>
-              <w:rPr>
-                <w:rFonts w:ascii="Arial" w:hAnsi="Arial" w:cs="Arial"/>
-                <w:sz w:val="20"/>
-                <w:szCs w:val="20"/>
-              </w:rPr>
-              <w:t xml:space="preserve"> 2023</w:t>
+              <w:t>Peraturan Pemerintah Nomor 35 Tahun 2023</w:t>
             </w:r>
           </w:p>
           <w:p>
@@ -1977,77 +971,13 @@
                 <w:szCs w:val="20"/>
               </w:rPr>
             </w:pPr>
-            <w:proofErr w:type="spellStart"/>
             <w:r>
               <w:rPr>
                 <w:rFonts w:ascii="Arial" w:hAnsi="Arial" w:cs="Arial"/>
                 <w:sz w:val="20"/>
                 <w:szCs w:val="20"/>
               </w:rPr>
-              <w:t>Peraturan</w:t>
-            </w:r>
-            <w:proofErr w:type="spellEnd"/>
-            <w:r>
-              <w:rPr>
-                <w:rFonts w:ascii="Arial" w:hAnsi="Arial" w:cs="Arial"/>
-                <w:sz w:val="20"/>
-                <w:szCs w:val="20"/>
-              </w:rPr>
-              <w:t xml:space="preserve"> Menteri </w:t>
-            </w:r>
-            <w:proofErr w:type="spellStart"/>
-            <w:r>
-              <w:rPr>
-                <w:rFonts w:ascii="Arial" w:hAnsi="Arial" w:cs="Arial"/>
-                <w:sz w:val="20"/>
-                <w:szCs w:val="20"/>
-              </w:rPr>
-              <w:t>Perhubungan</w:t>
-            </w:r>
-            <w:proofErr w:type="spellEnd"/>
-            <w:r>
-              <w:rPr>
-                <w:rFonts w:ascii="Arial" w:hAnsi="Arial" w:cs="Arial"/>
-                <w:sz w:val="20"/>
-                <w:szCs w:val="20"/>
-              </w:rPr>
-              <w:t xml:space="preserve"> </w:t>
-            </w:r>
-            <w:proofErr w:type="spellStart"/>
-            <w:r>
-              <w:rPr>
-                <w:rFonts w:ascii="Arial" w:hAnsi="Arial" w:cs="Arial"/>
-                <w:sz w:val="20"/>
-                <w:szCs w:val="20"/>
-              </w:rPr>
-              <w:t>Nomor</w:t>
-            </w:r>
-            <w:proofErr w:type="spellEnd"/>
-            <w:r>
-              <w:rPr>
-                <w:rFonts w:ascii="Arial" w:hAnsi="Arial" w:cs="Arial"/>
-                <w:sz w:val="20"/>
-                <w:szCs w:val="20"/>
-              </w:rPr>
-              <w:t xml:space="preserve"> 15 </w:t>
-            </w:r>
-            <w:proofErr w:type="spellStart"/>
-            <w:r>
-              <w:rPr>
-                <w:rFonts w:ascii="Arial" w:hAnsi="Arial" w:cs="Arial"/>
-                <w:sz w:val="20"/>
-                <w:szCs w:val="20"/>
-              </w:rPr>
-              <w:t>Tahun</w:t>
-            </w:r>
-            <w:proofErr w:type="spellEnd"/>
-            <w:r>
-              <w:rPr>
-                <w:rFonts w:ascii="Arial" w:hAnsi="Arial" w:cs="Arial"/>
-                <w:sz w:val="20"/>
-                <w:szCs w:val="20"/>
-              </w:rPr>
-              <w:t xml:space="preserve"> 2019</w:t>
+              <w:t>Peraturan Menteri Perhubungan Nomor 15 Tahun 2019</w:t>
             </w:r>
           </w:p>
           <w:p>
@@ -2071,43 +1001,7 @@
                 <w:sz w:val="20"/>
                 <w:szCs w:val="20"/>
               </w:rPr>
-              <w:t xml:space="preserve">Surat Keputusan </w:t>
-            </w:r>
-            <w:proofErr w:type="spellStart"/>
-            <w:r>
-              <w:rPr>
-                <w:rFonts w:ascii="Arial" w:hAnsi="Arial" w:cs="Arial"/>
-                <w:sz w:val="20"/>
-                <w:szCs w:val="20"/>
-              </w:rPr>
-              <w:t>Bupati</w:t>
-            </w:r>
-            <w:proofErr w:type="spellEnd"/>
-            <w:r>
-              <w:rPr>
-                <w:rFonts w:ascii="Arial" w:hAnsi="Arial" w:cs="Arial"/>
-                <w:sz w:val="20"/>
-                <w:szCs w:val="20"/>
-              </w:rPr>
-              <w:t xml:space="preserve"> Wonosobo </w:t>
-            </w:r>
-            <w:proofErr w:type="spellStart"/>
-            <w:r>
-              <w:rPr>
-                <w:rFonts w:ascii="Arial" w:hAnsi="Arial" w:cs="Arial"/>
-                <w:sz w:val="20"/>
-                <w:szCs w:val="20"/>
-              </w:rPr>
-              <w:t>Nomor</w:t>
-            </w:r>
-            <w:proofErr w:type="spellEnd"/>
-            <w:r>
-              <w:rPr>
-                <w:rFonts w:ascii="Arial" w:hAnsi="Arial" w:cs="Arial"/>
-                <w:sz w:val="20"/>
-                <w:szCs w:val="20"/>
-              </w:rPr>
-              <w:t xml:space="preserve"> 551.2/128/2010</w:t>
+              <w:t>Surat Keputusan Bupati Wonosobo Nomor 551.2/128/2010</w:t>
             </w:r>
           </w:p>
         </w:tc>
@@ -2158,7 +1052,6 @@
                 <w:szCs w:val="20"/>
               </w:rPr>
             </w:pPr>
-            <w:proofErr w:type="spellStart"/>
             <w:r>
               <w:rPr>
                 <w:rFonts w:ascii="Arial" w:hAnsi="Arial" w:cs="Arial"/>
@@ -2167,7 +1060,6 @@
               </w:rPr>
               <w:t>Menetapkan</w:t>
             </w:r>
-            <w:proofErr w:type="spellEnd"/>
           </w:p>
         </w:tc>
         <w:tc>
@@ -2192,6 +1084,17 @@
               </w:rPr>
               <w:t>:</w:t>
             </w:r>
+          </w:p>
+          <w:p>
+            <w:pPr>
+              <w:ind w:right="-720"/>
+              <w:jc w:val="both"/>
+              <w:rPr>
+                <w:rFonts w:ascii="Arial" w:hAnsi="Arial" w:cs="Arial"/>
+                <w:sz w:val="20"/>
+                <w:szCs w:val="20"/>
+              </w:rPr>
+            </w:pPr>
           </w:p>
         </w:tc>
         <w:tc>
@@ -2282,7 +1185,7 @@
                 <w:szCs w:val="20"/>
               </w:rPr>
               <w:drawing>
-                <wp:anchor distT="0" distB="0" distL="114300" distR="114300" simplePos="0" relativeHeight="251661312" behindDoc="1" locked="0" layoutInCell="1" allowOverlap="1" wp14:anchorId="596DD754" wp14:editId="20DD6090">
+                <wp:anchor distT="0" distB="0" distL="114300" distR="114300" simplePos="0" relativeHeight="251658239" behindDoc="1" locked="0" layoutInCell="1" allowOverlap="1" wp14:anchorId="596DD754" wp14:editId="5D0A1C50">
                   <wp:simplePos x="0" y="0"/>
                   <wp:positionH relativeFrom="column">
                     <wp:posOffset>-2124710</wp:posOffset>
@@ -2351,52 +1254,46 @@
                 </wp:anchor>
               </w:drawing>
             </w:r>
-            <w:proofErr w:type="spellStart"/>
             <w:r>
               <w:rPr>
                 <w:rFonts w:ascii="Arial" w:hAnsi="Arial" w:cs="Arial"/>
                 <w:sz w:val="20"/>
                 <w:szCs w:val="20"/>
               </w:rPr>
-              <w:t>Mencabut</w:t>
+              <w:t xml:space="preserve">Mencabut Surat Keputusan Kepala </w:t>
             </w:r>
-            <w:proofErr w:type="spellEnd"/>
             <w:r>
               <w:rPr>
                 <w:rFonts w:ascii="Arial" w:hAnsi="Arial" w:cs="Arial"/>
                 <w:sz w:val="20"/>
                 <w:szCs w:val="20"/>
               </w:rPr>
-              <w:t xml:space="preserve"> Surat Keputusan </w:t>
+              <w:t>Dinas</w:t>
             </w:r>
-            <w:proofErr w:type="spellStart"/>
             <w:r>
               <w:rPr>
                 <w:rFonts w:ascii="Arial" w:hAnsi="Arial" w:cs="Arial"/>
                 <w:sz w:val="20"/>
                 <w:szCs w:val="20"/>
               </w:rPr>
-              <w:t>Kepala</w:t>
+              <w:t xml:space="preserve"> </w:t>
             </w:r>
-            <w:proofErr w:type="spellEnd"/>
             <w:r>
               <w:rPr>
                 <w:rFonts w:ascii="Arial" w:hAnsi="Arial" w:cs="Arial"/>
                 <w:sz w:val="20"/>
                 <w:szCs w:val="20"/>
               </w:rPr>
-              <w:t xml:space="preserve"> Kantor </w:t>
+              <w:t>Perumahan, Kawasan Pemukiman dan</w:t>
             </w:r>
-            <w:proofErr w:type="spellStart"/>
             <w:r>
               <w:rPr>
                 <w:rFonts w:ascii="Arial" w:hAnsi="Arial" w:cs="Arial"/>
                 <w:sz w:val="20"/>
                 <w:szCs w:val="20"/>
               </w:rPr>
-              <w:t>Perhubungan</w:t>
+              <w:t xml:space="preserve"> Perhubungan</w:t>
             </w:r>
-            <w:proofErr w:type="spellEnd"/>
             <w:r>
               <w:rPr>
                 <w:rFonts w:ascii="Arial" w:hAnsi="Arial" w:cs="Arial"/>
@@ -2405,23 +1302,13 @@
               </w:rPr>
               <w:t xml:space="preserve"> </w:t>
             </w:r>
-            <w:proofErr w:type="spellStart"/>
             <w:r>
               <w:rPr>
                 <w:rFonts w:ascii="Arial" w:hAnsi="Arial" w:cs="Arial"/>
                 <w:sz w:val="20"/>
                 <w:szCs w:val="20"/>
               </w:rPr>
-              <w:t>Kabupaten</w:t>
-            </w:r>
-            <w:proofErr w:type="spellEnd"/>
-            <w:r>
-              <w:rPr>
-                <w:rFonts w:ascii="Arial" w:hAnsi="Arial" w:cs="Arial"/>
-                <w:sz w:val="20"/>
-                <w:szCs w:val="20"/>
-              </w:rPr>
-              <w:t xml:space="preserve"> Wonosobo </w:t>
+              <w:t xml:space="preserve">Kabupaten Wonosobo </w:t>
             </w:r>
             <w:proofErr w:type="gramStart"/>
             <w:r>
@@ -2457,23 +1344,13 @@
               </w:rPr>
               <w:t xml:space="preserve"> 551.21/301/2024 </w:t>
             </w:r>
-            <w:proofErr w:type="spellStart"/>
             <w:r>
               <w:rPr>
                 <w:rFonts w:ascii="Arial" w:hAnsi="Arial" w:cs="Arial"/>
                 <w:sz w:val="20"/>
                 <w:szCs w:val="20"/>
               </w:rPr>
-              <w:t>Tanggal</w:t>
-            </w:r>
-            <w:proofErr w:type="spellEnd"/>
-            <w:r>
-              <w:rPr>
-                <w:rFonts w:ascii="Arial" w:hAnsi="Arial" w:cs="Arial"/>
-                <w:sz w:val="20"/>
-                <w:szCs w:val="20"/>
-              </w:rPr>
-              <w:t>:</w:t>
+              <w:t>Tanggal:</w:t>
             </w:r>
             <w:r>
               <w:rPr>
@@ -2515,113 +1392,13 @@
               </w:rPr>
               <w:t xml:space="preserve">24 </w:t>
             </w:r>
-            <w:proofErr w:type="spellStart"/>
             <w:r>
               <w:rPr>
                 <w:rFonts w:ascii="Arial" w:hAnsi="Arial" w:cs="Arial"/>
                 <w:sz w:val="20"/>
                 <w:szCs w:val="20"/>
               </w:rPr>
-              <w:t>Tentang</w:t>
-            </w:r>
-            <w:proofErr w:type="spellEnd"/>
-            <w:r>
-              <w:rPr>
-                <w:rFonts w:ascii="Arial" w:hAnsi="Arial" w:cs="Arial"/>
-                <w:sz w:val="20"/>
-                <w:szCs w:val="20"/>
-              </w:rPr>
-              <w:t xml:space="preserve"> </w:t>
-            </w:r>
-            <w:proofErr w:type="spellStart"/>
-            <w:r>
-              <w:rPr>
-                <w:rFonts w:ascii="Arial" w:hAnsi="Arial" w:cs="Arial"/>
-                <w:sz w:val="20"/>
-                <w:szCs w:val="20"/>
-              </w:rPr>
-              <w:t>Izin</w:t>
-            </w:r>
-            <w:proofErr w:type="spellEnd"/>
-            <w:r>
-              <w:rPr>
-                <w:rFonts w:ascii="Arial" w:hAnsi="Arial" w:cs="Arial"/>
-                <w:sz w:val="20"/>
-                <w:szCs w:val="20"/>
-              </w:rPr>
-              <w:t xml:space="preserve"> </w:t>
-            </w:r>
-            <w:proofErr w:type="spellStart"/>
-            <w:r>
-              <w:rPr>
-                <w:rFonts w:ascii="Arial" w:hAnsi="Arial" w:cs="Arial"/>
-                <w:sz w:val="20"/>
-                <w:szCs w:val="20"/>
-              </w:rPr>
-              <w:t>Trayek</w:t>
-            </w:r>
-            <w:proofErr w:type="spellEnd"/>
-            <w:r>
-              <w:rPr>
-                <w:rFonts w:ascii="Arial" w:hAnsi="Arial" w:cs="Arial"/>
-                <w:sz w:val="20"/>
-                <w:szCs w:val="20"/>
-              </w:rPr>
-              <w:t xml:space="preserve"> </w:t>
-            </w:r>
-            <w:proofErr w:type="spellStart"/>
-            <w:r>
-              <w:rPr>
-                <w:rFonts w:ascii="Arial" w:hAnsi="Arial" w:cs="Arial"/>
-                <w:sz w:val="20"/>
-                <w:szCs w:val="20"/>
-              </w:rPr>
-              <w:t>Angkutan</w:t>
-            </w:r>
-            <w:proofErr w:type="spellEnd"/>
-            <w:r>
-              <w:rPr>
-                <w:rFonts w:ascii="Arial" w:hAnsi="Arial" w:cs="Arial"/>
-                <w:sz w:val="20"/>
-                <w:szCs w:val="20"/>
-              </w:rPr>
-              <w:t xml:space="preserve"> </w:t>
-            </w:r>
-            <w:proofErr w:type="spellStart"/>
-            <w:r>
-              <w:rPr>
-                <w:rFonts w:ascii="Arial" w:hAnsi="Arial" w:cs="Arial"/>
-                <w:sz w:val="20"/>
-                <w:szCs w:val="20"/>
-              </w:rPr>
-              <w:t>Perkotaan</w:t>
-            </w:r>
-            <w:proofErr w:type="spellEnd"/>
-            <w:r>
-              <w:rPr>
-                <w:rFonts w:ascii="Arial" w:hAnsi="Arial" w:cs="Arial"/>
-                <w:sz w:val="20"/>
-                <w:szCs w:val="20"/>
-              </w:rPr>
-              <w:t xml:space="preserve"> dan </w:t>
-            </w:r>
-            <w:proofErr w:type="spellStart"/>
-            <w:r>
-              <w:rPr>
-                <w:rFonts w:ascii="Arial" w:hAnsi="Arial" w:cs="Arial"/>
-                <w:sz w:val="20"/>
-                <w:szCs w:val="20"/>
-              </w:rPr>
-              <w:t>Pedesaan</w:t>
-            </w:r>
-            <w:proofErr w:type="spellEnd"/>
-            <w:r>
-              <w:rPr>
-                <w:rFonts w:ascii="Arial" w:hAnsi="Arial" w:cs="Arial"/>
-                <w:sz w:val="20"/>
-                <w:szCs w:val="20"/>
-              </w:rPr>
-              <w:t xml:space="preserve"> </w:t>
+              <w:t xml:space="preserve">Tentang Izin Trayek Angkutan Perkotaan dan Pedesaan </w:t>
             </w:r>
           </w:p>
         </w:tc>
@@ -2689,119 +1466,27 @@
                 <w:szCs w:val="20"/>
               </w:rPr>
             </w:pPr>
-            <w:proofErr w:type="spellStart"/>
             <w:r>
               <w:rPr>
                 <w:rFonts w:ascii="Arial" w:hAnsi="Arial" w:cs="Arial"/>
                 <w:sz w:val="20"/>
                 <w:szCs w:val="20"/>
               </w:rPr>
-              <w:t>Memberikan</w:t>
-            </w:r>
-            <w:proofErr w:type="spellEnd"/>
-            <w:r>
-              <w:rPr>
-                <w:rFonts w:ascii="Arial" w:hAnsi="Arial" w:cs="Arial"/>
-                <w:sz w:val="20"/>
-                <w:szCs w:val="20"/>
-              </w:rPr>
-              <w:t xml:space="preserve"> </w:t>
-            </w:r>
-            <w:proofErr w:type="spellStart"/>
-            <w:r>
-              <w:rPr>
-                <w:rFonts w:ascii="Arial" w:hAnsi="Arial" w:cs="Arial"/>
-                <w:sz w:val="20"/>
-                <w:szCs w:val="20"/>
-              </w:rPr>
-              <w:t>Izin</w:t>
-            </w:r>
-            <w:proofErr w:type="spellEnd"/>
-            <w:r>
-              <w:rPr>
-                <w:rFonts w:ascii="Arial" w:hAnsi="Arial" w:cs="Arial"/>
-                <w:sz w:val="20"/>
-                <w:szCs w:val="20"/>
-              </w:rPr>
-              <w:t xml:space="preserve"> </w:t>
-            </w:r>
-            <w:proofErr w:type="spellStart"/>
-            <w:r>
-              <w:rPr>
-                <w:rFonts w:ascii="Arial" w:hAnsi="Arial" w:cs="Arial"/>
-                <w:sz w:val="20"/>
-                <w:szCs w:val="20"/>
-              </w:rPr>
-              <w:t>Trayek</w:t>
-            </w:r>
-            <w:proofErr w:type="spellEnd"/>
-            <w:r>
-              <w:rPr>
-                <w:rFonts w:ascii="Arial" w:hAnsi="Arial" w:cs="Arial"/>
-                <w:sz w:val="20"/>
-                <w:szCs w:val="20"/>
-              </w:rPr>
-              <w:t xml:space="preserve"> </w:t>
-            </w:r>
-            <w:proofErr w:type="spellStart"/>
-            <w:r>
-              <w:rPr>
-                <w:rFonts w:ascii="Arial" w:hAnsi="Arial" w:cs="Arial"/>
-                <w:sz w:val="20"/>
-                <w:szCs w:val="20"/>
-              </w:rPr>
-              <w:t>Perkotaan</w:t>
-            </w:r>
-            <w:proofErr w:type="spellEnd"/>
-            <w:r>
-              <w:rPr>
-                <w:rFonts w:ascii="Arial" w:hAnsi="Arial" w:cs="Arial"/>
-                <w:sz w:val="20"/>
-                <w:szCs w:val="20"/>
-              </w:rPr>
-              <w:t xml:space="preserve"> dan </w:t>
-            </w:r>
-            <w:proofErr w:type="spellStart"/>
-            <w:r>
-              <w:rPr>
-                <w:rFonts w:ascii="Arial" w:hAnsi="Arial" w:cs="Arial"/>
-                <w:sz w:val="20"/>
-                <w:szCs w:val="20"/>
-              </w:rPr>
-              <w:t>Pedesaan</w:t>
-            </w:r>
-            <w:proofErr w:type="spellEnd"/>
-            <w:r>
-              <w:rPr>
-                <w:rFonts w:ascii="Arial" w:hAnsi="Arial" w:cs="Arial"/>
-                <w:sz w:val="20"/>
-                <w:szCs w:val="20"/>
-              </w:rPr>
-              <w:t xml:space="preserve"> </w:t>
-            </w:r>
-            <w:proofErr w:type="spellStart"/>
-            <w:r>
-              <w:rPr>
-                <w:rFonts w:ascii="Arial" w:hAnsi="Arial" w:cs="Arial"/>
-                <w:sz w:val="20"/>
-                <w:szCs w:val="20"/>
-              </w:rPr>
-              <w:t>kepada</w:t>
-            </w:r>
-            <w:proofErr w:type="spellEnd"/>
-            <w:r>
-              <w:rPr>
-                <w:rFonts w:ascii="Arial" w:hAnsi="Arial" w:cs="Arial"/>
-                <w:sz w:val="20"/>
-                <w:szCs w:val="20"/>
-              </w:rPr>
-              <w:t>:</w:t>
+              <w:t>Memberikan Izin Trayek Perkotaan dan Pedesaan kepada:</w:t>
             </w:r>
           </w:p>
           <w:tbl>
             <w:tblPr>
               <w:tblStyle w:val="TableGrid"/>
               <w:tblW w:w="0" w:type="auto"/>
+              <w:tblBorders>
+                <w:top w:val="none" w:sz="0" w:space="0" w:color="auto"/>
+                <w:left w:val="none" w:sz="0" w:space="0" w:color="auto"/>
+                <w:bottom w:val="none" w:sz="0" w:space="0" w:color="auto"/>
+                <w:right w:val="none" w:sz="0" w:space="0" w:color="auto"/>
+                <w:insideH w:val="none" w:sz="0" w:space="0" w:color="auto"/>
+                <w:insideV w:val="none" w:sz="0" w:space="0" w:color="auto"/>
+              </w:tblBorders>
               <w:tblLook w:val="04A0" w:firstRow="1" w:lastRow="0" w:firstColumn="1" w:lastColumn="0" w:noHBand="0" w:noVBand="1"/>
             </w:tblPr>
             <w:tblGrid>
@@ -2816,7 +1501,7 @@
                 </w:tcPr>
                 <w:p>
                   <w:pPr>
-                    <w:ind w:right="-720"/>
+                    <w:ind w:left="-119" w:right="-720"/>
                     <w:jc w:val="both"/>
                     <w:rPr>
                       <w:rFonts w:ascii="Arial" w:hAnsi="Arial" w:cs="Arial"/>
@@ -2840,7 +1525,7 @@
                 </w:tcPr>
                 <w:p>
                   <w:pPr>
-                    <w:ind w:right="-720"/>
+                    <w:ind w:left="-119" w:right="-720"/>
                     <w:jc w:val="both"/>
                     <w:rPr>
                       <w:rFonts w:ascii="Arial" w:hAnsi="Arial" w:cs="Arial"/>
@@ -2864,7 +1549,7 @@
                 </w:tcPr>
                 <w:p>
                   <w:pPr>
-                    <w:ind w:right="-720"/>
+                    <w:ind w:left="-119" w:right="-720"/>
                     <w:jc w:val="both"/>
                     <w:rPr>
                       <w:rFonts w:ascii="Arial" w:hAnsi="Arial" w:cs="Arial"/>
@@ -2880,7 +1565,6 @@
                     </w:rPr>
                     <w:t>${</w:t>
                   </w:r>
-                  <w:proofErr w:type="spellStart"/>
                   <w:r>
                     <w:rPr>
                       <w:rFonts w:ascii="Arial" w:hAnsi="Arial" w:cs="Arial"/>
@@ -2890,7 +1574,6 @@
                     </w:rPr>
                     <w:t>nama_badan_hukum</w:t>
                   </w:r>
-                  <w:proofErr w:type="spellEnd"/>
                   <w:r>
                     <w:rPr>
                       <w:rFonts w:ascii="Arial" w:hAnsi="Arial" w:cs="Arial"/>
@@ -2909,7 +1592,7 @@
                 </w:tcPr>
                 <w:p>
                   <w:pPr>
-                    <w:ind w:right="-720"/>
+                    <w:ind w:left="-119" w:right="-720"/>
                     <w:jc w:val="both"/>
                     <w:rPr>
                       <w:rFonts w:ascii="Arial" w:hAnsi="Arial" w:cs="Arial"/>
@@ -2923,18 +1606,8 @@
                       <w:sz w:val="20"/>
                       <w:szCs w:val="20"/>
                     </w:rPr>
-                    <w:t xml:space="preserve">Nama </w:t>
+                    <w:t>Nama Pimpinan</w:t>
                   </w:r>
-                  <w:proofErr w:type="spellStart"/>
-                  <w:r>
-                    <w:rPr>
-                      <w:rFonts w:ascii="Arial" w:hAnsi="Arial" w:cs="Arial"/>
-                      <w:sz w:val="20"/>
-                      <w:szCs w:val="20"/>
-                    </w:rPr>
-                    <w:t>Pimpinan</w:t>
-                  </w:r>
-                  <w:proofErr w:type="spellEnd"/>
                 </w:p>
               </w:tc>
               <w:tc>
@@ -2943,7 +1616,7 @@
                 </w:tcPr>
                 <w:p>
                   <w:pPr>
-                    <w:ind w:right="-720"/>
+                    <w:ind w:left="-119" w:right="-720"/>
                     <w:jc w:val="both"/>
                     <w:rPr>
                       <w:rFonts w:ascii="Arial" w:hAnsi="Arial" w:cs="Arial"/>
@@ -2967,7 +1640,7 @@
                 </w:tcPr>
                 <w:p>
                   <w:pPr>
-                    <w:ind w:right="-720"/>
+                    <w:ind w:left="-119" w:right="-720"/>
                     <w:jc w:val="both"/>
                     <w:rPr>
                       <w:rFonts w:ascii="Arial" w:hAnsi="Arial" w:cs="Arial"/>
@@ -2983,7 +1656,6 @@
                     </w:rPr>
                     <w:t>${</w:t>
                   </w:r>
-                  <w:proofErr w:type="spellStart"/>
                   <w:r>
                     <w:rPr>
                       <w:rFonts w:ascii="Arial" w:hAnsi="Arial" w:cs="Arial"/>
@@ -2993,7 +1665,6 @@
                     </w:rPr>
                     <w:t>nama_pimpinan</w:t>
                   </w:r>
-                  <w:proofErr w:type="spellEnd"/>
                   <w:r>
                     <w:rPr>
                       <w:rFonts w:ascii="Arial" w:hAnsi="Arial" w:cs="Arial"/>
@@ -3012,7 +1683,7 @@
                 </w:tcPr>
                 <w:p>
                   <w:pPr>
-                    <w:ind w:right="-720"/>
+                    <w:ind w:left="-119" w:right="-720"/>
                     <w:jc w:val="both"/>
                     <w:rPr>
                       <w:rFonts w:ascii="Arial" w:hAnsi="Arial" w:cs="Arial"/>
@@ -3036,7 +1707,7 @@
                 </w:tcPr>
                 <w:p>
                   <w:pPr>
-                    <w:ind w:right="-720"/>
+                    <w:ind w:left="-119" w:right="-720"/>
                     <w:jc w:val="both"/>
                     <w:rPr>
                       <w:rFonts w:ascii="Arial" w:hAnsi="Arial" w:cs="Arial"/>
@@ -3060,7 +1731,7 @@
                 </w:tcPr>
                 <w:p>
                   <w:pPr>
-                    <w:ind w:right="-720"/>
+                    <w:ind w:left="-119" w:right="-720"/>
                     <w:jc w:val="both"/>
                     <w:rPr>
                       <w:rFonts w:ascii="Arial" w:hAnsi="Arial" w:cs="Arial"/>
@@ -3076,7 +1747,6 @@
                     </w:rPr>
                     <w:t>${</w:t>
                   </w:r>
-                  <w:proofErr w:type="spellStart"/>
                   <w:r>
                     <w:rPr>
                       <w:rFonts w:ascii="Arial" w:hAnsi="Arial" w:cs="Arial"/>
@@ -3086,7 +1756,6 @@
                     </w:rPr>
                     <w:t>alamat_badan_hukum</w:t>
                   </w:r>
-                  <w:proofErr w:type="spellEnd"/>
                   <w:r>
                     <w:rPr>
                       <w:rFonts w:ascii="Arial" w:hAnsi="Arial" w:cs="Arial"/>
@@ -3105,7 +1774,7 @@
                 </w:tcPr>
                 <w:p>
                   <w:pPr>
-                    <w:ind w:right="-720"/>
+                    <w:ind w:left="-119" w:right="-720"/>
                     <w:jc w:val="both"/>
                     <w:rPr>
                       <w:rFonts w:ascii="Arial" w:hAnsi="Arial" w:cs="Arial"/>
@@ -3119,36 +1788,8 @@
                       <w:sz w:val="20"/>
                       <w:szCs w:val="20"/>
                     </w:rPr>
-                    <w:t xml:space="preserve">Masa </w:t>
+                    <w:t>Masa Berlaku Izin</w:t>
                   </w:r>
-                  <w:proofErr w:type="spellStart"/>
-                  <w:r>
-                    <w:rPr>
-                      <w:rFonts w:ascii="Arial" w:hAnsi="Arial" w:cs="Arial"/>
-                      <w:sz w:val="20"/>
-                      <w:szCs w:val="20"/>
-                    </w:rPr>
-                    <w:t>Berlaku</w:t>
-                  </w:r>
-                  <w:proofErr w:type="spellEnd"/>
-                  <w:r>
-                    <w:rPr>
-                      <w:rFonts w:ascii="Arial" w:hAnsi="Arial" w:cs="Arial"/>
-                      <w:sz w:val="20"/>
-                      <w:szCs w:val="20"/>
-                    </w:rPr>
-                    <w:t xml:space="preserve"> </w:t>
-                  </w:r>
-                  <w:proofErr w:type="spellStart"/>
-                  <w:r>
-                    <w:rPr>
-                      <w:rFonts w:ascii="Arial" w:hAnsi="Arial" w:cs="Arial"/>
-                      <w:sz w:val="20"/>
-                      <w:szCs w:val="20"/>
-                    </w:rPr>
-                    <w:t>Izin</w:t>
-                  </w:r>
-                  <w:proofErr w:type="spellEnd"/>
                 </w:p>
               </w:tc>
               <w:tc>
@@ -3157,7 +1798,7 @@
                 </w:tcPr>
                 <w:p>
                   <w:pPr>
-                    <w:ind w:right="-720"/>
+                    <w:ind w:left="-119" w:right="-720"/>
                     <w:jc w:val="both"/>
                     <w:rPr>
                       <w:rFonts w:ascii="Arial" w:hAnsi="Arial" w:cs="Arial"/>
@@ -3181,7 +1822,7 @@
                 </w:tcPr>
                 <w:p>
                   <w:pPr>
-                    <w:ind w:right="-720"/>
+                    <w:ind w:left="-119" w:right="-720"/>
                     <w:jc w:val="both"/>
                     <w:rPr>
                       <w:rFonts w:ascii="Arial" w:hAnsi="Arial" w:cs="Arial"/>
@@ -3195,25 +1836,7 @@
                       <w:sz w:val="20"/>
                       <w:szCs w:val="20"/>
                     </w:rPr>
-                    <w:t>${</w:t>
-                  </w:r>
-                  <w:proofErr w:type="spellStart"/>
-                  <w:r>
-                    <w:rPr>
-                      <w:rFonts w:ascii="Arial" w:hAnsi="Arial" w:cs="Arial"/>
-                      <w:sz w:val="20"/>
-                      <w:szCs w:val="20"/>
-                    </w:rPr>
-                    <w:t>berlaku</w:t>
-                  </w:r>
-                  <w:proofErr w:type="spellEnd"/>
-                  <w:r>
-                    <w:rPr>
-                      <w:rFonts w:ascii="Arial" w:hAnsi="Arial" w:cs="Arial"/>
-                      <w:sz w:val="20"/>
-                      <w:szCs w:val="20"/>
-                    </w:rPr>
-                    <w:t>}</w:t>
+                    <w:t>${berlaku}</w:t>
                   </w:r>
                 </w:p>
               </w:tc>
@@ -3225,7 +1848,7 @@
                 </w:tcPr>
                 <w:p>
                   <w:pPr>
-                    <w:ind w:right="-720"/>
+                    <w:ind w:left="-119" w:right="-720"/>
                     <w:jc w:val="both"/>
                     <w:rPr>
                       <w:rFonts w:ascii="Arial" w:hAnsi="Arial" w:cs="Arial"/>
@@ -3239,18 +1862,8 @@
                       <w:sz w:val="20"/>
                       <w:szCs w:val="20"/>
                     </w:rPr>
-                    <w:t xml:space="preserve">Pada </w:t>
+                    <w:t>Pada Trayek</w:t>
                   </w:r>
-                  <w:proofErr w:type="spellStart"/>
-                  <w:r>
-                    <w:rPr>
-                      <w:rFonts w:ascii="Arial" w:hAnsi="Arial" w:cs="Arial"/>
-                      <w:sz w:val="20"/>
-                      <w:szCs w:val="20"/>
-                    </w:rPr>
-                    <w:t>Trayek</w:t>
-                  </w:r>
-                  <w:proofErr w:type="spellEnd"/>
                 </w:p>
               </w:tc>
               <w:tc>
@@ -3259,7 +1872,7 @@
                 </w:tcPr>
                 <w:p>
                   <w:pPr>
-                    <w:ind w:right="-720"/>
+                    <w:ind w:left="-119" w:right="-720"/>
                     <w:jc w:val="both"/>
                     <w:rPr>
                       <w:rFonts w:ascii="Arial" w:hAnsi="Arial" w:cs="Arial"/>
@@ -3283,7 +1896,7 @@
                 </w:tcPr>
                 <w:p>
                   <w:pPr>
-                    <w:ind w:right="-720"/>
+                    <w:ind w:left="-119" w:right="-720"/>
                     <w:jc w:val="both"/>
                     <w:rPr>
                       <w:rFonts w:ascii="Arial" w:hAnsi="Arial" w:cs="Arial"/>
@@ -3297,25 +1910,7 @@
                       <w:sz w:val="20"/>
                       <w:szCs w:val="20"/>
                     </w:rPr>
-                    <w:t>${</w:t>
-                  </w:r>
-                  <w:proofErr w:type="spellStart"/>
-                  <w:r>
-                    <w:rPr>
-                      <w:rFonts w:ascii="Arial" w:hAnsi="Arial" w:cs="Arial"/>
-                      <w:sz w:val="20"/>
-                      <w:szCs w:val="20"/>
-                    </w:rPr>
-                    <w:t>trayek</w:t>
-                  </w:r>
-                  <w:proofErr w:type="spellEnd"/>
-                  <w:r>
-                    <w:rPr>
-                      <w:rFonts w:ascii="Arial" w:hAnsi="Arial" w:cs="Arial"/>
-                      <w:sz w:val="20"/>
-                      <w:szCs w:val="20"/>
-                    </w:rPr>
-                    <w:t>}</w:t>
+                    <w:t>${trayek}</w:t>
                   </w:r>
                 </w:p>
               </w:tc>
@@ -3397,203 +1992,13 @@
                 <w:szCs w:val="20"/>
               </w:rPr>
             </w:pPr>
-            <w:proofErr w:type="spellStart"/>
             <w:r>
               <w:rPr>
                 <w:rFonts w:ascii="Arial" w:hAnsi="Arial" w:cs="Arial"/>
                 <w:sz w:val="20"/>
                 <w:szCs w:val="20"/>
               </w:rPr>
-              <w:t>Trayek</w:t>
-            </w:r>
-            <w:proofErr w:type="spellEnd"/>
-            <w:r>
-              <w:rPr>
-                <w:rFonts w:ascii="Arial" w:hAnsi="Arial" w:cs="Arial"/>
-                <w:sz w:val="20"/>
-                <w:szCs w:val="20"/>
-              </w:rPr>
-              <w:t xml:space="preserve"> </w:t>
-            </w:r>
-            <w:proofErr w:type="spellStart"/>
-            <w:r>
-              <w:rPr>
-                <w:rFonts w:ascii="Arial" w:hAnsi="Arial" w:cs="Arial"/>
-                <w:sz w:val="20"/>
-                <w:szCs w:val="20"/>
-              </w:rPr>
-              <w:t>tersebut</w:t>
-            </w:r>
-            <w:proofErr w:type="spellEnd"/>
-            <w:r>
-              <w:rPr>
-                <w:rFonts w:ascii="Arial" w:hAnsi="Arial" w:cs="Arial"/>
-                <w:sz w:val="20"/>
-                <w:szCs w:val="20"/>
-              </w:rPr>
-              <w:t xml:space="preserve"> </w:t>
-            </w:r>
-            <w:proofErr w:type="spellStart"/>
-            <w:r>
-              <w:rPr>
-                <w:rFonts w:ascii="Arial" w:hAnsi="Arial" w:cs="Arial"/>
-                <w:sz w:val="20"/>
-                <w:szCs w:val="20"/>
-              </w:rPr>
-              <w:t>dilayani</w:t>
-            </w:r>
-            <w:proofErr w:type="spellEnd"/>
-            <w:r>
-              <w:rPr>
-                <w:rFonts w:ascii="Arial" w:hAnsi="Arial" w:cs="Arial"/>
-                <w:sz w:val="20"/>
-                <w:szCs w:val="20"/>
-              </w:rPr>
-              <w:t xml:space="preserve"> oleh </w:t>
-            </w:r>
-            <w:proofErr w:type="spellStart"/>
-            <w:r>
-              <w:rPr>
-                <w:rFonts w:ascii="Arial" w:hAnsi="Arial" w:cs="Arial"/>
-                <w:sz w:val="20"/>
-                <w:szCs w:val="20"/>
-              </w:rPr>
-              <w:t>kendaraan</w:t>
-            </w:r>
-            <w:proofErr w:type="spellEnd"/>
-            <w:r>
-              <w:rPr>
-                <w:rFonts w:ascii="Arial" w:hAnsi="Arial" w:cs="Arial"/>
-                <w:sz w:val="20"/>
-                <w:szCs w:val="20"/>
-              </w:rPr>
-              <w:t xml:space="preserve"> </w:t>
-            </w:r>
-            <w:proofErr w:type="spellStart"/>
-            <w:r>
-              <w:rPr>
-                <w:rFonts w:ascii="Arial" w:hAnsi="Arial" w:cs="Arial"/>
-                <w:sz w:val="20"/>
-                <w:szCs w:val="20"/>
-              </w:rPr>
-              <w:t>seperti</w:t>
-            </w:r>
-            <w:proofErr w:type="spellEnd"/>
-            <w:r>
-              <w:rPr>
-                <w:rFonts w:ascii="Arial" w:hAnsi="Arial" w:cs="Arial"/>
-                <w:sz w:val="20"/>
-                <w:szCs w:val="20"/>
-              </w:rPr>
-              <w:t xml:space="preserve"> </w:t>
-            </w:r>
-            <w:proofErr w:type="spellStart"/>
-            <w:r>
-              <w:rPr>
-                <w:rFonts w:ascii="Arial" w:hAnsi="Arial" w:cs="Arial"/>
-                <w:sz w:val="20"/>
-                <w:szCs w:val="20"/>
-              </w:rPr>
-              <w:t>tercantum</w:t>
-            </w:r>
-            <w:proofErr w:type="spellEnd"/>
-            <w:r>
-              <w:rPr>
-                <w:rFonts w:ascii="Arial" w:hAnsi="Arial" w:cs="Arial"/>
-                <w:sz w:val="20"/>
-                <w:szCs w:val="20"/>
-              </w:rPr>
-              <w:t xml:space="preserve"> </w:t>
-            </w:r>
-            <w:proofErr w:type="spellStart"/>
-            <w:r>
-              <w:rPr>
-                <w:rFonts w:ascii="Arial" w:hAnsi="Arial" w:cs="Arial"/>
-                <w:sz w:val="20"/>
-                <w:szCs w:val="20"/>
-              </w:rPr>
-              <w:t>dalam</w:t>
-            </w:r>
-            <w:proofErr w:type="spellEnd"/>
-            <w:r>
-              <w:rPr>
-                <w:rFonts w:ascii="Arial" w:hAnsi="Arial" w:cs="Arial"/>
-                <w:sz w:val="20"/>
-                <w:szCs w:val="20"/>
-              </w:rPr>
-              <w:t xml:space="preserve"> </w:t>
-            </w:r>
-            <w:proofErr w:type="spellStart"/>
-            <w:r>
-              <w:rPr>
-                <w:rFonts w:ascii="Arial" w:hAnsi="Arial" w:cs="Arial"/>
-                <w:sz w:val="20"/>
-                <w:szCs w:val="20"/>
-              </w:rPr>
-              <w:t>lampiran</w:t>
-            </w:r>
-            <w:proofErr w:type="spellEnd"/>
-            <w:r>
-              <w:rPr>
-                <w:rFonts w:ascii="Arial" w:hAnsi="Arial" w:cs="Arial"/>
-                <w:sz w:val="20"/>
-                <w:szCs w:val="20"/>
-              </w:rPr>
-              <w:t xml:space="preserve"> </w:t>
-            </w:r>
-            <w:proofErr w:type="spellStart"/>
-            <w:r>
-              <w:rPr>
-                <w:rFonts w:ascii="Arial" w:hAnsi="Arial" w:cs="Arial"/>
-                <w:sz w:val="20"/>
-                <w:szCs w:val="20"/>
-              </w:rPr>
-              <w:t>surat</w:t>
-            </w:r>
-            <w:proofErr w:type="spellEnd"/>
-            <w:r>
-              <w:rPr>
-                <w:rFonts w:ascii="Arial" w:hAnsi="Arial" w:cs="Arial"/>
-                <w:sz w:val="20"/>
-                <w:szCs w:val="20"/>
-              </w:rPr>
-              <w:t xml:space="preserve"> </w:t>
-            </w:r>
-            <w:proofErr w:type="spellStart"/>
-            <w:r>
-              <w:rPr>
-                <w:rFonts w:ascii="Arial" w:hAnsi="Arial" w:cs="Arial"/>
-                <w:sz w:val="20"/>
-                <w:szCs w:val="20"/>
-              </w:rPr>
-              <w:t>keputusan</w:t>
-            </w:r>
-            <w:proofErr w:type="spellEnd"/>
-            <w:r>
-              <w:rPr>
-                <w:rFonts w:ascii="Arial" w:hAnsi="Arial" w:cs="Arial"/>
-                <w:sz w:val="20"/>
-                <w:szCs w:val="20"/>
-              </w:rPr>
-              <w:t xml:space="preserve"> </w:t>
-            </w:r>
-            <w:proofErr w:type="spellStart"/>
-            <w:r>
-              <w:rPr>
-                <w:rFonts w:ascii="Arial" w:hAnsi="Arial" w:cs="Arial"/>
-                <w:sz w:val="20"/>
-                <w:szCs w:val="20"/>
-              </w:rPr>
-              <w:t>ini</w:t>
-            </w:r>
-            <w:proofErr w:type="spellEnd"/>
-            <w:r>
-              <w:rPr>
-                <w:rFonts w:ascii="Arial" w:hAnsi="Arial" w:cs="Arial"/>
-                <w:sz w:val="20"/>
-                <w:szCs w:val="20"/>
-              </w:rPr>
-              <w:t>.</w:t>
+              <w:t>Trayek tersebut dilayani oleh kendaraan seperti tercantum dalam lampiran surat keputusan ini.</w:t>
             </w:r>
           </w:p>
         </w:tc>
@@ -3661,333 +2066,21 @@
                 <w:szCs w:val="20"/>
               </w:rPr>
             </w:pPr>
-            <w:proofErr w:type="spellStart"/>
             <w:r>
               <w:rPr>
                 <w:rFonts w:ascii="Arial" w:hAnsi="Arial" w:cs="Arial"/>
                 <w:sz w:val="20"/>
                 <w:szCs w:val="20"/>
               </w:rPr>
-              <w:t>Apabila</w:t>
+              <w:t>Apabila dikemudian hari ternyata terdapat kekeliruan dalam keputusan ini, akan diadakan perbaikan kembali sebagaimana semestinya.</w:t>
             </w:r>
-            <w:proofErr w:type="spellEnd"/>
-            <w:r>
-              <w:rPr>
-                <w:rFonts w:ascii="Arial" w:hAnsi="Arial" w:cs="Arial"/>
-                <w:sz w:val="20"/>
-                <w:szCs w:val="20"/>
-              </w:rPr>
-              <w:t xml:space="preserve"> </w:t>
-            </w:r>
-            <w:proofErr w:type="spellStart"/>
-            <w:r>
-              <w:rPr>
-                <w:rFonts w:ascii="Arial" w:hAnsi="Arial" w:cs="Arial"/>
-                <w:sz w:val="20"/>
-                <w:szCs w:val="20"/>
-              </w:rPr>
-              <w:t>dikemudian</w:t>
-            </w:r>
-            <w:proofErr w:type="spellEnd"/>
-            <w:r>
-              <w:rPr>
-                <w:rFonts w:ascii="Arial" w:hAnsi="Arial" w:cs="Arial"/>
-                <w:sz w:val="20"/>
-                <w:szCs w:val="20"/>
-              </w:rPr>
-              <w:t xml:space="preserve"> </w:t>
-            </w:r>
-            <w:proofErr w:type="spellStart"/>
-            <w:r>
-              <w:rPr>
-                <w:rFonts w:ascii="Arial" w:hAnsi="Arial" w:cs="Arial"/>
-                <w:sz w:val="20"/>
-                <w:szCs w:val="20"/>
-              </w:rPr>
-              <w:t>hari</w:t>
-            </w:r>
-            <w:proofErr w:type="spellEnd"/>
-            <w:r>
-              <w:rPr>
-                <w:rFonts w:ascii="Arial" w:hAnsi="Arial" w:cs="Arial"/>
-                <w:sz w:val="20"/>
-                <w:szCs w:val="20"/>
-              </w:rPr>
-              <w:t xml:space="preserve"> </w:t>
-            </w:r>
-            <w:proofErr w:type="spellStart"/>
-            <w:r>
-              <w:rPr>
-                <w:rFonts w:ascii="Arial" w:hAnsi="Arial" w:cs="Arial"/>
-                <w:sz w:val="20"/>
-                <w:szCs w:val="20"/>
-              </w:rPr>
-              <w:t>ternyata</w:t>
-            </w:r>
-            <w:proofErr w:type="spellEnd"/>
-            <w:r>
-              <w:rPr>
-                <w:rFonts w:ascii="Arial" w:hAnsi="Arial" w:cs="Arial"/>
-                <w:sz w:val="20"/>
-                <w:szCs w:val="20"/>
-              </w:rPr>
-              <w:t xml:space="preserve"> </w:t>
-            </w:r>
-            <w:proofErr w:type="spellStart"/>
-            <w:r>
-              <w:rPr>
-                <w:rFonts w:ascii="Arial" w:hAnsi="Arial" w:cs="Arial"/>
-                <w:sz w:val="20"/>
-                <w:szCs w:val="20"/>
-              </w:rPr>
-              <w:t>terdapat</w:t>
-            </w:r>
-            <w:proofErr w:type="spellEnd"/>
-            <w:r>
-              <w:rPr>
-                <w:rFonts w:ascii="Arial" w:hAnsi="Arial" w:cs="Arial"/>
-                <w:sz w:val="20"/>
-                <w:szCs w:val="20"/>
-              </w:rPr>
-              <w:t xml:space="preserve"> </w:t>
-            </w:r>
-            <w:proofErr w:type="spellStart"/>
-            <w:r>
-              <w:rPr>
-                <w:rFonts w:ascii="Arial" w:hAnsi="Arial" w:cs="Arial"/>
-                <w:sz w:val="20"/>
-                <w:szCs w:val="20"/>
-              </w:rPr>
-              <w:t>kekeliruan</w:t>
-            </w:r>
-            <w:proofErr w:type="spellEnd"/>
-            <w:r>
-              <w:rPr>
-                <w:rFonts w:ascii="Arial" w:hAnsi="Arial" w:cs="Arial"/>
-                <w:sz w:val="20"/>
-                <w:szCs w:val="20"/>
-              </w:rPr>
-              <w:t xml:space="preserve"> </w:t>
-            </w:r>
-            <w:proofErr w:type="spellStart"/>
-            <w:r>
-              <w:rPr>
-                <w:rFonts w:ascii="Arial" w:hAnsi="Arial" w:cs="Arial"/>
-                <w:sz w:val="20"/>
-                <w:szCs w:val="20"/>
-              </w:rPr>
-              <w:t>dalam</w:t>
-            </w:r>
-            <w:proofErr w:type="spellEnd"/>
-            <w:r>
-              <w:rPr>
-                <w:rFonts w:ascii="Arial" w:hAnsi="Arial" w:cs="Arial"/>
-                <w:sz w:val="20"/>
-                <w:szCs w:val="20"/>
-              </w:rPr>
-              <w:t xml:space="preserve"> </w:t>
-            </w:r>
-            <w:proofErr w:type="spellStart"/>
-            <w:r>
-              <w:rPr>
-                <w:rFonts w:ascii="Arial" w:hAnsi="Arial" w:cs="Arial"/>
-                <w:sz w:val="20"/>
-                <w:szCs w:val="20"/>
-              </w:rPr>
-              <w:t>keputusan</w:t>
-            </w:r>
-            <w:proofErr w:type="spellEnd"/>
-            <w:r>
-              <w:rPr>
-                <w:rFonts w:ascii="Arial" w:hAnsi="Arial" w:cs="Arial"/>
-                <w:sz w:val="20"/>
-                <w:szCs w:val="20"/>
-              </w:rPr>
-              <w:t xml:space="preserve"> </w:t>
-            </w:r>
-            <w:proofErr w:type="spellStart"/>
-            <w:r>
-              <w:rPr>
-                <w:rFonts w:ascii="Arial" w:hAnsi="Arial" w:cs="Arial"/>
-                <w:sz w:val="20"/>
-                <w:szCs w:val="20"/>
-              </w:rPr>
-              <w:t>ini</w:t>
-            </w:r>
-            <w:proofErr w:type="spellEnd"/>
-            <w:r>
-              <w:rPr>
-                <w:rFonts w:ascii="Arial" w:hAnsi="Arial" w:cs="Arial"/>
-                <w:sz w:val="20"/>
-                <w:szCs w:val="20"/>
-              </w:rPr>
-              <w:t xml:space="preserve">, </w:t>
-            </w:r>
-            <w:proofErr w:type="spellStart"/>
-            <w:r>
-              <w:rPr>
-                <w:rFonts w:ascii="Arial" w:hAnsi="Arial" w:cs="Arial"/>
-                <w:sz w:val="20"/>
-                <w:szCs w:val="20"/>
-              </w:rPr>
-              <w:t>akan</w:t>
-            </w:r>
-            <w:proofErr w:type="spellEnd"/>
-            <w:r>
-              <w:rPr>
-                <w:rFonts w:ascii="Arial" w:hAnsi="Arial" w:cs="Arial"/>
-                <w:sz w:val="20"/>
-                <w:szCs w:val="20"/>
-              </w:rPr>
-              <w:t xml:space="preserve"> </w:t>
-            </w:r>
-            <w:proofErr w:type="spellStart"/>
-            <w:r>
-              <w:rPr>
-                <w:rFonts w:ascii="Arial" w:hAnsi="Arial" w:cs="Arial"/>
-                <w:sz w:val="20"/>
-                <w:szCs w:val="20"/>
-              </w:rPr>
-              <w:t>diadakan</w:t>
-            </w:r>
-            <w:proofErr w:type="spellEnd"/>
-            <w:r>
-              <w:rPr>
-                <w:rFonts w:ascii="Arial" w:hAnsi="Arial" w:cs="Arial"/>
-                <w:sz w:val="20"/>
-                <w:szCs w:val="20"/>
-              </w:rPr>
-              <w:t xml:space="preserve"> </w:t>
-            </w:r>
-            <w:proofErr w:type="spellStart"/>
-            <w:r>
-              <w:rPr>
-                <w:rFonts w:ascii="Arial" w:hAnsi="Arial" w:cs="Arial"/>
-                <w:sz w:val="20"/>
-                <w:szCs w:val="20"/>
-              </w:rPr>
-              <w:t>perbaikan</w:t>
-            </w:r>
-            <w:proofErr w:type="spellEnd"/>
-            <w:r>
-              <w:rPr>
-                <w:rFonts w:ascii="Arial" w:hAnsi="Arial" w:cs="Arial"/>
-                <w:sz w:val="20"/>
-                <w:szCs w:val="20"/>
-              </w:rPr>
-              <w:t xml:space="preserve"> </w:t>
-            </w:r>
-            <w:proofErr w:type="spellStart"/>
-            <w:r>
-              <w:rPr>
-                <w:rFonts w:ascii="Arial" w:hAnsi="Arial" w:cs="Arial"/>
-                <w:sz w:val="20"/>
-                <w:szCs w:val="20"/>
-              </w:rPr>
-              <w:t>kembali</w:t>
-            </w:r>
-            <w:proofErr w:type="spellEnd"/>
-            <w:r>
-              <w:rPr>
-                <w:rFonts w:ascii="Arial" w:hAnsi="Arial" w:cs="Arial"/>
-                <w:sz w:val="20"/>
-                <w:szCs w:val="20"/>
-              </w:rPr>
-              <w:t xml:space="preserve"> </w:t>
-            </w:r>
-            <w:proofErr w:type="spellStart"/>
-            <w:r>
-              <w:rPr>
-                <w:rFonts w:ascii="Arial" w:hAnsi="Arial" w:cs="Arial"/>
-                <w:sz w:val="20"/>
-                <w:szCs w:val="20"/>
-              </w:rPr>
-              <w:t>sebagaimana</w:t>
-            </w:r>
-            <w:proofErr w:type="spellEnd"/>
-            <w:r>
-              <w:rPr>
-                <w:rFonts w:ascii="Arial" w:hAnsi="Arial" w:cs="Arial"/>
-                <w:sz w:val="20"/>
-                <w:szCs w:val="20"/>
-              </w:rPr>
-              <w:t xml:space="preserve"> </w:t>
-            </w:r>
-            <w:proofErr w:type="spellStart"/>
-            <w:r>
-              <w:rPr>
-                <w:rFonts w:ascii="Arial" w:hAnsi="Arial" w:cs="Arial"/>
-                <w:sz w:val="20"/>
-                <w:szCs w:val="20"/>
-              </w:rPr>
-              <w:t>semestinya</w:t>
-            </w:r>
-            <w:proofErr w:type="spellEnd"/>
-            <w:r>
-              <w:rPr>
-                <w:rFonts w:ascii="Arial" w:hAnsi="Arial" w:cs="Arial"/>
-                <w:sz w:val="20"/>
-                <w:szCs w:val="20"/>
-              </w:rPr>
-              <w:t>.</w:t>
-            </w:r>
-          </w:p>
-        </w:tc>
-      </w:tr>
-      <w:tr>
-        <w:tc>
-          <w:tcPr>
-            <w:tcW w:w="2155" w:type="dxa"/>
-          </w:tcPr>
-          <w:p>
-            <w:pPr>
-              <w:ind w:right="-720"/>
-              <w:jc w:val="both"/>
-              <w:rPr>
-                <w:rFonts w:ascii="Arial" w:hAnsi="Arial" w:cs="Arial"/>
-                <w:sz w:val="20"/>
-                <w:szCs w:val="20"/>
-              </w:rPr>
-            </w:pPr>
-          </w:p>
-        </w:tc>
-        <w:tc>
-          <w:tcPr>
-            <w:tcW w:w="450" w:type="dxa"/>
-          </w:tcPr>
-          <w:p>
-            <w:pPr>
-              <w:ind w:right="-720"/>
-              <w:jc w:val="both"/>
-              <w:rPr>
-                <w:rFonts w:ascii="Arial" w:hAnsi="Arial" w:cs="Arial"/>
-                <w:sz w:val="20"/>
-                <w:szCs w:val="20"/>
-              </w:rPr>
-            </w:pPr>
-          </w:p>
-        </w:tc>
-        <w:tc>
-          <w:tcPr>
-            <w:tcW w:w="7200" w:type="dxa"/>
-          </w:tcPr>
-          <w:p>
-            <w:pPr>
-              <w:ind w:right="-720"/>
-              <w:jc w:val="both"/>
-              <w:rPr>
-                <w:rFonts w:ascii="Arial" w:hAnsi="Arial" w:cs="Arial"/>
-                <w:sz w:val="20"/>
-                <w:szCs w:val="20"/>
-              </w:rPr>
-            </w:pPr>
           </w:p>
         </w:tc>
       </w:tr>
     </w:tbl>
     <w:p>
       <w:pPr>
-        <w:ind w:left="-720" w:right="-720"/>
+        <w:ind w:right="-720"/>
         <w:rPr>
           <w:rFonts w:ascii="Arial" w:hAnsi="Arial" w:cs="Arial"/>
         </w:rPr>
@@ -3998,6 +2091,14 @@
         <w:tblStyle w:val="TableGrid"/>
         <w:tblW w:w="0" w:type="auto"/>
         <w:jc w:val="right"/>
+        <w:tblBorders>
+          <w:top w:val="none" w:sz="0" w:space="0" w:color="auto"/>
+          <w:left w:val="none" w:sz="0" w:space="0" w:color="auto"/>
+          <w:bottom w:val="none" w:sz="0" w:space="0" w:color="auto"/>
+          <w:right w:val="none" w:sz="0" w:space="0" w:color="auto"/>
+          <w:insideH w:val="none" w:sz="0" w:space="0" w:color="auto"/>
+          <w:insideV w:val="none" w:sz="0" w:space="0" w:color="auto"/>
+        </w:tblBorders>
         <w:tblLook w:val="04A0" w:firstRow="1" w:lastRow="0" w:firstColumn="1" w:lastColumn="0" w:noHBand="0" w:noVBand="1"/>
       </w:tblPr>
       <w:tblGrid>
@@ -4022,23 +2123,13 @@
                 <w:szCs w:val="20"/>
               </w:rPr>
             </w:pPr>
-            <w:proofErr w:type="spellStart"/>
             <w:r>
               <w:rPr>
                 <w:rFonts w:ascii="Arial" w:hAnsi="Arial" w:cs="Arial"/>
                 <w:sz w:val="20"/>
                 <w:szCs w:val="20"/>
               </w:rPr>
-              <w:t>Ditetapkan</w:t>
-            </w:r>
-            <w:proofErr w:type="spellEnd"/>
-            <w:r>
-              <w:rPr>
-                <w:rFonts w:ascii="Arial" w:hAnsi="Arial" w:cs="Arial"/>
-                <w:sz w:val="20"/>
-                <w:szCs w:val="20"/>
-              </w:rPr>
-              <w:t xml:space="preserve"> di </w:t>
+              <w:t xml:space="preserve">Ditetapkan di </w:t>
             </w:r>
           </w:p>
         </w:tc>
@@ -4112,18 +2203,8 @@
                 <w:sz w:val="20"/>
                 <w:szCs w:val="20"/>
               </w:rPr>
-              <w:t xml:space="preserve">Pada </w:t>
+              <w:t>Pada Tanggal</w:t>
             </w:r>
-            <w:proofErr w:type="spellStart"/>
-            <w:r>
-              <w:rPr>
-                <w:rFonts w:ascii="Arial" w:hAnsi="Arial" w:cs="Arial"/>
-                <w:sz w:val="20"/>
-                <w:szCs w:val="20"/>
-              </w:rPr>
-              <w:t>Tanggal</w:t>
-            </w:r>
-            <w:proofErr w:type="spellEnd"/>
           </w:p>
         </w:tc>
         <w:tc>
@@ -4171,25 +2252,7 @@
                 <w:sz w:val="20"/>
                 <w:szCs w:val="20"/>
               </w:rPr>
-              <w:t>${</w:t>
-            </w:r>
-            <w:proofErr w:type="spellStart"/>
-            <w:r>
-              <w:rPr>
-                <w:rFonts w:ascii="Arial" w:hAnsi="Arial" w:cs="Arial"/>
-                <w:sz w:val="20"/>
-                <w:szCs w:val="20"/>
-              </w:rPr>
-              <w:t>tanggal_penetapan</w:t>
-            </w:r>
-            <w:proofErr w:type="spellEnd"/>
-            <w:r>
-              <w:rPr>
-                <w:rFonts w:ascii="Arial" w:hAnsi="Arial" w:cs="Arial"/>
-                <w:sz w:val="20"/>
-                <w:szCs w:val="20"/>
-              </w:rPr>
-              <w:t>}</w:t>
+              <w:t>${tanggal_penetapan}</w:t>
             </w:r>
           </w:p>
         </w:tc>
@@ -4359,14 +2422,14 @@
                 <w:sz w:val="18"/>
                 <w:szCs w:val="18"/>
               </w:rPr>
-              <w:t>AGUS SUSANTO</w:t>
+              <w:t>${nama_kepala}</w:t>
             </w:r>
           </w:p>
         </w:tc>
       </w:tr>
       <w:tr>
         <w:trPr>
-          <w:trHeight w:val="440"/>
+          <w:trHeight w:val="242"/>
           <w:jc w:val="right"/>
         </w:trPr>
         <w:tc>
@@ -4392,10 +2455,29 @@
               </w:rPr>
               <w:t xml:space="preserve">NIP. </w:t>
             </w:r>
+            <w:r>
+              <w:rPr>
+                <w:rFonts w:ascii="Arial" w:hAnsi="Arial" w:cs="Arial"/>
+                <w:sz w:val="18"/>
+                <w:szCs w:val="18"/>
+              </w:rPr>
+              <w:t>${nip_kepala}</w:t>
+            </w:r>
           </w:p>
         </w:tc>
       </w:tr>
     </w:tbl>
+    <w:p>
+      <w:pPr>
+        <w:spacing w:after="0"/>
+        <w:ind w:left="5310" w:right="-720"/>
+        <w:rPr>
+          <w:rFonts w:ascii="Arial" w:hAnsi="Arial" w:cs="Arial"/>
+          <w:sz w:val="20"/>
+          <w:szCs w:val="20"/>
+        </w:rPr>
+      </w:pPr>
+    </w:p>
     <w:p>
       <w:pPr>
         <w:spacing w:after="0"/>
@@ -4426,59 +2508,13 @@
           <w:szCs w:val="20"/>
         </w:rPr>
       </w:pPr>
-      <w:proofErr w:type="spellStart"/>
       <w:r>
         <w:rPr>
           <w:rFonts w:ascii="Arial" w:hAnsi="Arial" w:cs="Arial"/>
           <w:sz w:val="20"/>
           <w:szCs w:val="20"/>
         </w:rPr>
-        <w:t>Kepala</w:t>
-      </w:r>
-      <w:proofErr w:type="spellEnd"/>
-      <w:r>
-        <w:rPr>
-          <w:rFonts w:ascii="Arial" w:hAnsi="Arial" w:cs="Arial"/>
-          <w:sz w:val="20"/>
-          <w:szCs w:val="20"/>
-        </w:rPr>
-        <w:t xml:space="preserve"> Dinas </w:t>
-      </w:r>
-      <w:proofErr w:type="spellStart"/>
-      <w:r>
-        <w:rPr>
-          <w:rFonts w:ascii="Arial" w:hAnsi="Arial" w:cs="Arial"/>
-          <w:sz w:val="20"/>
-          <w:szCs w:val="20"/>
-        </w:rPr>
-        <w:t>Perumahan</w:t>
-      </w:r>
-      <w:proofErr w:type="spellEnd"/>
-      <w:r>
-        <w:rPr>
-          <w:rFonts w:ascii="Arial" w:hAnsi="Arial" w:cs="Arial"/>
-          <w:sz w:val="20"/>
-          <w:szCs w:val="20"/>
-        </w:rPr>
-        <w:t xml:space="preserve">, Kawasan </w:t>
-      </w:r>
-      <w:proofErr w:type="spellStart"/>
-      <w:r>
-        <w:rPr>
-          <w:rFonts w:ascii="Arial" w:hAnsi="Arial" w:cs="Arial"/>
-          <w:sz w:val="20"/>
-          <w:szCs w:val="20"/>
-        </w:rPr>
-        <w:t>Permukiman</w:t>
-      </w:r>
-      <w:proofErr w:type="spellEnd"/>
-      <w:r>
-        <w:rPr>
-          <w:rFonts w:ascii="Arial" w:hAnsi="Arial" w:cs="Arial"/>
-          <w:sz w:val="20"/>
-          <w:szCs w:val="20"/>
-        </w:rPr>
-        <w:t xml:space="preserve"> </w:t>
+        <w:t xml:space="preserve">Kepala Dinas Perumahan, Kawasan Pemukiman dan Perhubungan </w:t>
       </w:r>
     </w:p>
     <w:p>
@@ -4497,25 +2533,7 @@
           <w:sz w:val="20"/>
           <w:szCs w:val="20"/>
         </w:rPr>
-        <w:t xml:space="preserve">dan </w:t>
-      </w:r>
-      <w:proofErr w:type="spellStart"/>
-      <w:r>
-        <w:rPr>
-          <w:rFonts w:ascii="Arial" w:hAnsi="Arial" w:cs="Arial"/>
-          <w:sz w:val="20"/>
-          <w:szCs w:val="20"/>
-        </w:rPr>
-        <w:t>Perhubungan</w:t>
-      </w:r>
-      <w:proofErr w:type="spellEnd"/>
-      <w:r>
-        <w:rPr>
-          <w:rFonts w:ascii="Arial" w:hAnsi="Arial" w:cs="Arial"/>
-          <w:sz w:val="20"/>
-          <w:szCs w:val="20"/>
-        </w:rPr>
-        <w:t xml:space="preserve"> </w:t>
+        <w:t>Kabupaten Wonosobo</w:t>
       </w:r>
     </w:p>
     <w:p>
@@ -4528,36 +2546,6 @@
           <w:szCs w:val="20"/>
         </w:rPr>
       </w:pPr>
-      <w:proofErr w:type="spellStart"/>
-      <w:r>
-        <w:rPr>
-          <w:rFonts w:ascii="Arial" w:hAnsi="Arial" w:cs="Arial"/>
-          <w:sz w:val="20"/>
-          <w:szCs w:val="20"/>
-        </w:rPr>
-        <w:t>Kabupaten</w:t>
-      </w:r>
-      <w:proofErr w:type="spellEnd"/>
-      <w:r>
-        <w:rPr>
-          <w:rFonts w:ascii="Arial" w:hAnsi="Arial" w:cs="Arial"/>
-          <w:sz w:val="20"/>
-          <w:szCs w:val="20"/>
-        </w:rPr>
-        <w:t xml:space="preserve"> Wonosobo</w:t>
-      </w:r>
-    </w:p>
-    <w:p>
-      <w:pPr>
-        <w:spacing w:after="0"/>
-        <w:ind w:left="5310" w:right="-720"/>
-        <w:rPr>
-          <w:rFonts w:ascii="Arial" w:hAnsi="Arial" w:cs="Arial"/>
-          <w:sz w:val="20"/>
-          <w:szCs w:val="20"/>
-        </w:rPr>
-      </w:pPr>
-      <w:proofErr w:type="spellStart"/>
       <w:r>
         <w:rPr>
           <w:rFonts w:ascii="Arial" w:hAnsi="Arial" w:cs="Arial"/>
@@ -4566,7 +2554,6 @@
         </w:rPr>
         <w:t>Nomor</w:t>
       </w:r>
-      <w:proofErr w:type="spellEnd"/>
       <w:r>
         <w:rPr>
           <w:rFonts w:ascii="Arial" w:hAnsi="Arial" w:cs="Arial"/>
@@ -4587,7 +2574,7 @@
     </w:p>
     <w:p>
       <w:pPr>
-        <w:spacing w:after="0"/>
+        <w:spacing w:after="0" w:line="360" w:lineRule="auto"/>
         <w:ind w:left="5310" w:right="-720"/>
         <w:rPr>
           <w:rFonts w:ascii="Arial" w:hAnsi="Arial" w:cs="Arial"/>
@@ -4595,7 +2582,6 @@
           <w:szCs w:val="20"/>
         </w:rPr>
       </w:pPr>
-      <w:proofErr w:type="spellStart"/>
       <w:r>
         <w:rPr>
           <w:rFonts w:ascii="Arial" w:hAnsi="Arial" w:cs="Arial"/>
@@ -4604,7 +2590,6 @@
         </w:rPr>
         <w:t>Tanggal</w:t>
       </w:r>
-      <w:proofErr w:type="spellEnd"/>
       <w:r>
         <w:rPr>
           <w:rFonts w:ascii="Arial" w:hAnsi="Arial" w:cs="Arial"/>
@@ -4620,30 +2605,121 @@
           <w:szCs w:val="20"/>
         </w:rPr>
         <w:tab/>
-      </w:r>
-      <w:r>
-        <w:rPr>
-          <w:rFonts w:ascii="Arial" w:hAnsi="Arial" w:cs="Arial"/>
-          <w:sz w:val="20"/>
-          <w:szCs w:val="20"/>
-        </w:rPr>
         <w:t>:</w:t>
       </w:r>
     </w:p>
-    <w:p>
-      <w:pPr>
-        <w:ind w:left="-720" w:right="-720"/>
-        <w:rPr>
-          <w:rFonts w:ascii="Arial" w:hAnsi="Arial" w:cs="Arial"/>
-        </w:rPr>
-      </w:pPr>
-      <w:r>
-        <w:rPr>
-          <w:rFonts w:ascii="Arial" w:hAnsi="Arial" w:cs="Arial"/>
-        </w:rPr>
-        <w:t xml:space="preserve"> </w:t>
-      </w:r>
-    </w:p>
+    <w:tbl>
+      <w:tblPr>
+        <w:tblStyle w:val="TableGrid"/>
+        <w:tblW w:w="9805" w:type="dxa"/>
+        <w:tblInd w:w="-720" w:type="dxa"/>
+        <w:tblLook w:val="04A0" w:firstRow="1" w:lastRow="0" w:firstColumn="1" w:lastColumn="0" w:noHBand="0" w:noVBand="1"/>
+      </w:tblPr>
+      <w:tblGrid>
+        <w:gridCol w:w="2785"/>
+        <w:gridCol w:w="7020"/>
+      </w:tblGrid>
+      <w:tr>
+        <w:tc>
+          <w:tcPr>
+            <w:tcW w:w="2785" w:type="dxa"/>
+          </w:tcPr>
+          <w:p>
+            <w:pPr>
+              <w:spacing w:line="360" w:lineRule="auto"/>
+              <w:ind w:right="-720"/>
+              <w:rPr>
+                <w:rFonts w:ascii="Arial" w:hAnsi="Arial" w:cs="Arial"/>
+                <w:b/>
+                <w:bCs/>
+              </w:rPr>
+            </w:pPr>
+            <w:r>
+              <w:rPr>
+                <w:rFonts w:ascii="Arial" w:hAnsi="Arial" w:cs="Arial"/>
+                <w:b/>
+                <w:bCs/>
+              </w:rPr>
+              <w:t>DAFTAR KENDARAAN</w:t>
+            </w:r>
+          </w:p>
+        </w:tc>
+        <w:tc>
+          <w:tcPr>
+            <w:tcW w:w="7020" w:type="dxa"/>
+          </w:tcPr>
+          <w:p>
+            <w:pPr>
+              <w:spacing w:line="360" w:lineRule="auto"/>
+              <w:ind w:right="-720"/>
+              <w:rPr>
+                <w:rFonts w:ascii="Arial" w:hAnsi="Arial" w:cs="Arial"/>
+                <w:b/>
+                <w:bCs/>
+              </w:rPr>
+            </w:pPr>
+          </w:p>
+        </w:tc>
+      </w:tr>
+      <w:tr>
+        <w:tc>
+          <w:tcPr>
+            <w:tcW w:w="2785" w:type="dxa"/>
+          </w:tcPr>
+          <w:p>
+            <w:pPr>
+              <w:spacing w:line="360" w:lineRule="auto"/>
+              <w:ind w:right="-720"/>
+              <w:rPr>
+                <w:rFonts w:ascii="Arial" w:hAnsi="Arial" w:cs="Arial"/>
+                <w:b/>
+                <w:bCs/>
+              </w:rPr>
+            </w:pPr>
+            <w:r>
+              <w:rPr>
+                <w:rFonts w:ascii="Arial" w:hAnsi="Arial" w:cs="Arial"/>
+                <w:b/>
+                <w:bCs/>
+              </w:rPr>
+              <w:t>BADAN HUKUM</w:t>
+            </w:r>
+          </w:p>
+        </w:tc>
+        <w:tc>
+          <w:tcPr>
+            <w:tcW w:w="7020" w:type="dxa"/>
+          </w:tcPr>
+          <w:p>
+            <w:pPr>
+              <w:spacing w:line="360" w:lineRule="auto"/>
+              <w:ind w:right="-720"/>
+              <w:rPr>
+                <w:rFonts w:ascii="Arial" w:hAnsi="Arial" w:cs="Arial"/>
+                <w:b/>
+                <w:bCs/>
+              </w:rPr>
+            </w:pPr>
+            <w:r>
+              <w:rPr>
+                <w:rFonts w:ascii="Arial" w:hAnsi="Arial" w:cs="Arial"/>
+                <w:b/>
+                <w:bCs/>
+              </w:rPr>
+              <w:t xml:space="preserve">: </w:t>
+            </w:r>
+            <w:r>
+              <w:rPr>
+                <w:rFonts w:ascii="Arial" w:hAnsi="Arial" w:cs="Arial"/>
+                <w:b/>
+                <w:bCs/>
+              </w:rPr>
+              <w:t>NAMAPERUSAHAAN</w:t>
+            </w:r>
+          </w:p>
+        </w:tc>
+      </w:tr>
+    </w:tbl>
     <w:p>
       <w:pPr>
         <w:spacing w:after="0" w:line="360" w:lineRule="auto"/>
@@ -4654,33 +2730,6 @@
           <w:bCs/>
         </w:rPr>
       </w:pPr>
-      <w:r>
-        <w:rPr>
-          <w:rFonts w:ascii="Arial" w:hAnsi="Arial" w:cs="Arial"/>
-          <w:b/>
-          <w:bCs/>
-        </w:rPr>
-        <w:t>DAFTAR KENDARAAN</w:t>
-      </w:r>
-    </w:p>
-    <w:p>
-      <w:pPr>
-        <w:spacing w:after="0" w:line="360" w:lineRule="auto"/>
-        <w:ind w:left="-720" w:right="-720"/>
-        <w:rPr>
-          <w:rFonts w:ascii="Arial" w:hAnsi="Arial" w:cs="Arial"/>
-          <w:b/>
-          <w:bCs/>
-        </w:rPr>
-      </w:pPr>
-      <w:r>
-        <w:rPr>
-          <w:rFonts w:ascii="Arial" w:hAnsi="Arial" w:cs="Arial"/>
-          <w:b/>
-          <w:bCs/>
-        </w:rPr>
-        <w:t xml:space="preserve">BADAN HUKUM </w:t>
-      </w:r>
     </w:p>
     <w:tbl>
       <w:tblPr>
@@ -4690,7 +2739,7 @@
         <w:tblLook w:val="04A0" w:firstRow="1" w:lastRow="0" w:firstColumn="1" w:lastColumn="0" w:noHBand="0" w:noVBand="1"/>
       </w:tblPr>
       <w:tblGrid>
-        <w:gridCol w:w="934"/>
+        <w:gridCol w:w="584"/>
         <w:gridCol w:w="1477"/>
         <w:gridCol w:w="1898"/>
         <w:gridCol w:w="1227"/>
@@ -4698,8 +2747,8 @@
         <w:gridCol w:w="1888"/>
         <w:gridCol w:w="1317"/>
         <w:gridCol w:w="1723"/>
-        <w:gridCol w:w="785"/>
-        <w:gridCol w:w="1357"/>
+        <w:gridCol w:w="1013"/>
+        <w:gridCol w:w="1417"/>
       </w:tblGrid>
       <w:tr>
         <w:trPr>
@@ -4719,34 +2768,14 @@
                 <w:szCs w:val="16"/>
               </w:rPr>
             </w:pPr>
-            <w:proofErr w:type="spellStart"/>
             <w:r>
               <w:rPr>
                 <w:rFonts w:ascii="Arial" w:hAnsi="Arial" w:cs="Arial"/>
                 <w:sz w:val="16"/>
                 <w:szCs w:val="16"/>
               </w:rPr>
-              <w:t>Nomor</w:t>
+              <w:t>Nomor Urut</w:t>
             </w:r>
-            <w:proofErr w:type="spellEnd"/>
-            <w:r>
-              <w:rPr>
-                <w:rFonts w:ascii="Arial" w:hAnsi="Arial" w:cs="Arial"/>
-                <w:sz w:val="16"/>
-                <w:szCs w:val="16"/>
-              </w:rPr>
-              <w:t xml:space="preserve"> </w:t>
-            </w:r>
-            <w:proofErr w:type="spellStart"/>
-            <w:r>
-              <w:rPr>
-                <w:rFonts w:ascii="Arial" w:hAnsi="Arial" w:cs="Arial"/>
-                <w:sz w:val="16"/>
-                <w:szCs w:val="16"/>
-              </w:rPr>
-              <w:t>Urut</w:t>
-            </w:r>
-            <w:proofErr w:type="spellEnd"/>
           </w:p>
         </w:tc>
         <w:tc>
@@ -4763,52 +2792,14 @@
                 <w:szCs w:val="16"/>
               </w:rPr>
             </w:pPr>
-            <w:proofErr w:type="spellStart"/>
             <w:r>
               <w:rPr>
                 <w:rFonts w:ascii="Arial" w:hAnsi="Arial" w:cs="Arial"/>
                 <w:sz w:val="16"/>
                 <w:szCs w:val="16"/>
               </w:rPr>
-              <w:t>Nomor</w:t>
+              <w:t>Nomor Induk Kendaraan</w:t>
             </w:r>
-            <w:proofErr w:type="spellEnd"/>
-            <w:r>
-              <w:rPr>
-                <w:rFonts w:ascii="Arial" w:hAnsi="Arial" w:cs="Arial"/>
-                <w:sz w:val="16"/>
-                <w:szCs w:val="16"/>
-              </w:rPr>
-              <w:t xml:space="preserve"> </w:t>
-            </w:r>
-            <w:proofErr w:type="spellStart"/>
-            <w:r>
-              <w:rPr>
-                <w:rFonts w:ascii="Arial" w:hAnsi="Arial" w:cs="Arial"/>
-                <w:sz w:val="16"/>
-                <w:szCs w:val="16"/>
-              </w:rPr>
-              <w:t>Induk</w:t>
-            </w:r>
-            <w:proofErr w:type="spellEnd"/>
-            <w:r>
-              <w:rPr>
-                <w:rFonts w:ascii="Arial" w:hAnsi="Arial" w:cs="Arial"/>
-                <w:sz w:val="16"/>
-                <w:szCs w:val="16"/>
-              </w:rPr>
-              <w:t xml:space="preserve"> </w:t>
-            </w:r>
-            <w:proofErr w:type="spellStart"/>
-            <w:r>
-              <w:rPr>
-                <w:rFonts w:ascii="Arial" w:hAnsi="Arial" w:cs="Arial"/>
-                <w:sz w:val="16"/>
-                <w:szCs w:val="16"/>
-              </w:rPr>
-              <w:t>Kendaraan</w:t>
-            </w:r>
-            <w:proofErr w:type="spellEnd"/>
           </w:p>
         </w:tc>
         <w:tc>
@@ -4824,34 +2815,14 @@
                 <w:szCs w:val="16"/>
               </w:rPr>
             </w:pPr>
-            <w:proofErr w:type="spellStart"/>
             <w:r>
               <w:rPr>
                 <w:rFonts w:ascii="Arial" w:hAnsi="Arial" w:cs="Arial"/>
                 <w:sz w:val="16"/>
                 <w:szCs w:val="16"/>
               </w:rPr>
-              <w:t>Nomor</w:t>
+              <w:t>Nomor Kendaraan</w:t>
             </w:r>
-            <w:proofErr w:type="spellEnd"/>
-            <w:r>
-              <w:rPr>
-                <w:rFonts w:ascii="Arial" w:hAnsi="Arial" w:cs="Arial"/>
-                <w:sz w:val="16"/>
-                <w:szCs w:val="16"/>
-              </w:rPr>
-              <w:t xml:space="preserve"> </w:t>
-            </w:r>
-            <w:proofErr w:type="spellStart"/>
-            <w:r>
-              <w:rPr>
-                <w:rFonts w:ascii="Arial" w:hAnsi="Arial" w:cs="Arial"/>
-                <w:sz w:val="16"/>
-                <w:szCs w:val="16"/>
-              </w:rPr>
-              <w:t>Kendaraan</w:t>
-            </w:r>
-            <w:proofErr w:type="spellEnd"/>
           </w:p>
         </w:tc>
         <w:tc>
@@ -4868,34 +2839,14 @@
                 <w:szCs w:val="16"/>
               </w:rPr>
             </w:pPr>
-            <w:proofErr w:type="spellStart"/>
             <w:r>
               <w:rPr>
                 <w:rFonts w:ascii="Arial" w:hAnsi="Arial" w:cs="Arial"/>
                 <w:sz w:val="16"/>
                 <w:szCs w:val="16"/>
               </w:rPr>
-              <w:t>Nomor</w:t>
+              <w:t>Nomor Uji Kendaraan</w:t>
             </w:r>
-            <w:proofErr w:type="spellEnd"/>
-            <w:r>
-              <w:rPr>
-                <w:rFonts w:ascii="Arial" w:hAnsi="Arial" w:cs="Arial"/>
-                <w:sz w:val="16"/>
-                <w:szCs w:val="16"/>
-              </w:rPr>
-              <w:t xml:space="preserve"> Uji </w:t>
-            </w:r>
-            <w:proofErr w:type="spellStart"/>
-            <w:r>
-              <w:rPr>
-                <w:rFonts w:ascii="Arial" w:hAnsi="Arial" w:cs="Arial"/>
-                <w:sz w:val="16"/>
-                <w:szCs w:val="16"/>
-              </w:rPr>
-              <w:t>Kendaraan</w:t>
-            </w:r>
-            <w:proofErr w:type="spellEnd"/>
           </w:p>
         </w:tc>
         <w:tc>
@@ -4918,18 +2869,8 @@
                 <w:sz w:val="16"/>
                 <w:szCs w:val="16"/>
               </w:rPr>
-              <w:t xml:space="preserve">Merk </w:t>
+              <w:t>Merk Pabrik</w:t>
             </w:r>
-            <w:proofErr w:type="spellStart"/>
-            <w:r>
-              <w:rPr>
-                <w:rFonts w:ascii="Arial" w:hAnsi="Arial" w:cs="Arial"/>
-                <w:sz w:val="16"/>
-                <w:szCs w:val="16"/>
-              </w:rPr>
-              <w:t>Pabrik</w:t>
-            </w:r>
-            <w:proofErr w:type="spellEnd"/>
           </w:p>
         </w:tc>
         <w:tc>
@@ -4946,34 +2887,14 @@
                 <w:szCs w:val="16"/>
               </w:rPr>
             </w:pPr>
-            <w:proofErr w:type="spellStart"/>
             <w:r>
               <w:rPr>
                 <w:rFonts w:ascii="Arial" w:hAnsi="Arial" w:cs="Arial"/>
                 <w:sz w:val="16"/>
                 <w:szCs w:val="16"/>
               </w:rPr>
-              <w:t>Tahun</w:t>
+              <w:t>Tahun Pembuatan</w:t>
             </w:r>
-            <w:proofErr w:type="spellEnd"/>
-            <w:r>
-              <w:rPr>
-                <w:rFonts w:ascii="Arial" w:hAnsi="Arial" w:cs="Arial"/>
-                <w:sz w:val="16"/>
-                <w:szCs w:val="16"/>
-              </w:rPr>
-              <w:t xml:space="preserve"> </w:t>
-            </w:r>
-            <w:proofErr w:type="spellStart"/>
-            <w:r>
-              <w:rPr>
-                <w:rFonts w:ascii="Arial" w:hAnsi="Arial" w:cs="Arial"/>
-                <w:sz w:val="16"/>
-                <w:szCs w:val="16"/>
-              </w:rPr>
-              <w:t>Pembuatan</w:t>
-            </w:r>
-            <w:proofErr w:type="spellEnd"/>
           </w:p>
         </w:tc>
         <w:tc>
@@ -4996,26 +2917,8 @@
                 <w:sz w:val="16"/>
                 <w:szCs w:val="16"/>
               </w:rPr>
-              <w:t xml:space="preserve">Daya </w:t>
+              <w:t>Daya Angkut</w:t>
             </w:r>
-            <w:proofErr w:type="spellStart"/>
-            <w:r>
-              <w:rPr>
-                <w:rFonts w:ascii="Arial" w:hAnsi="Arial" w:cs="Arial"/>
-                <w:sz w:val="16"/>
-                <w:szCs w:val="16"/>
-              </w:rPr>
-              <w:t>Angku</w:t>
-            </w:r>
-            <w:r>
-              <w:rPr>
-                <w:rFonts w:ascii="Arial" w:hAnsi="Arial" w:cs="Arial"/>
-                <w:sz w:val="16"/>
-                <w:szCs w:val="16"/>
-              </w:rPr>
-              <w:t>t</w:t>
-            </w:r>
-            <w:proofErr w:type="spellEnd"/>
           </w:p>
         </w:tc>
         <w:tc>
@@ -5038,18 +2941,8 @@
                 <w:sz w:val="16"/>
                 <w:szCs w:val="16"/>
               </w:rPr>
-              <w:t xml:space="preserve">Sifat </w:t>
+              <w:t>Sifat Perjalanan</w:t>
             </w:r>
-            <w:proofErr w:type="spellStart"/>
-            <w:r>
-              <w:rPr>
-                <w:rFonts w:ascii="Arial" w:hAnsi="Arial" w:cs="Arial"/>
-                <w:sz w:val="16"/>
-                <w:szCs w:val="16"/>
-              </w:rPr>
-              <w:t>Perjalanan</w:t>
-            </w:r>
-            <w:proofErr w:type="spellEnd"/>
           </w:p>
         </w:tc>
         <w:tc>
@@ -5096,23 +2989,14 @@
                 <w:sz w:val="16"/>
                 <w:szCs w:val="16"/>
               </w:rPr>
-              <w:t xml:space="preserve">Kode </w:t>
+              <w:t>Kode Trayek</w:t>
             </w:r>
-            <w:proofErr w:type="spellStart"/>
-            <w:r>
-              <w:rPr>
-                <w:rFonts w:ascii="Arial" w:hAnsi="Arial" w:cs="Arial"/>
-                <w:sz w:val="16"/>
-                <w:szCs w:val="16"/>
-              </w:rPr>
-              <w:t>Trayek</w:t>
-            </w:r>
-            <w:proofErr w:type="spellEnd"/>
           </w:p>
         </w:tc>
       </w:tr>
       <w:tr>
         <w:trPr>
+          <w:trHeight w:val="7550"/>
           <w:jc w:val="center"/>
         </w:trPr>
         <w:tc>
@@ -5135,25 +3019,7 @@
                 <w:sz w:val="18"/>
                 <w:szCs w:val="18"/>
               </w:rPr>
-              <w:t>${</w:t>
-            </w:r>
-            <w:proofErr w:type="spellStart"/>
-            <w:r>
-              <w:rPr>
-                <w:rFonts w:ascii="Arial" w:hAnsi="Arial" w:cs="Arial"/>
-                <w:sz w:val="18"/>
-                <w:szCs w:val="18"/>
-              </w:rPr>
-              <w:t>no_urut</w:t>
-            </w:r>
-            <w:proofErr w:type="spellEnd"/>
-            <w:r>
-              <w:rPr>
-                <w:rFonts w:ascii="Arial" w:hAnsi="Arial" w:cs="Arial"/>
-                <w:sz w:val="18"/>
-                <w:szCs w:val="18"/>
-              </w:rPr>
-              <w:t>}</w:t>
+              <w:t>1</w:t>
             </w:r>
           </w:p>
         </w:tc>
@@ -5169,7 +3035,6 @@
                 <w:rFonts w:ascii="Arial" w:hAnsi="Arial" w:cs="Arial"/>
                 <w:sz w:val="18"/>
                 <w:szCs w:val="18"/>
-                <w:lang w:val="en-ID"/>
               </w:rPr>
             </w:pPr>
             <w:r>
@@ -5178,27 +3043,7 @@
                 <w:sz w:val="18"/>
                 <w:szCs w:val="18"/>
               </w:rPr>
-              <w:t>${</w:t>
-            </w:r>
-            <w:proofErr w:type="spellStart"/>
-            <w:r>
-              <w:rPr>
-                <w:rFonts w:ascii="Arial" w:hAnsi="Arial" w:cs="Arial"/>
-                <w:sz w:val="18"/>
-                <w:szCs w:val="18"/>
-                <w:lang w:val="en-ID"/>
-              </w:rPr>
-              <w:t>nomor_induk</w:t>
-            </w:r>
-            <w:proofErr w:type="spellEnd"/>
-            <w:r>
-              <w:rPr>
-                <w:rFonts w:ascii="Arial" w:hAnsi="Arial" w:cs="Arial"/>
-                <w:sz w:val="18"/>
-                <w:szCs w:val="18"/>
-                <w:lang w:val="en-ID"/>
-              </w:rPr>
-              <w:t>}</w:t>
+              <w:t>${nomor_induk}</w:t>
             </w:r>
           </w:p>
         </w:tc>
@@ -5208,11 +3053,11 @@
           </w:tcPr>
           <w:p>
             <w:pPr>
+              <w:jc w:val="center"/>
               <w:rPr>
                 <w:rFonts w:ascii="Arial" w:hAnsi="Arial" w:cs="Arial"/>
                 <w:sz w:val="18"/>
                 <w:szCs w:val="18"/>
-                <w:lang w:val="en-ID"/>
               </w:rPr>
             </w:pPr>
             <w:r>
@@ -5221,27 +3066,7 @@
                 <w:sz w:val="18"/>
                 <w:szCs w:val="18"/>
               </w:rPr>
-              <w:t>${</w:t>
-            </w:r>
-            <w:proofErr w:type="spellStart"/>
-            <w:r>
-              <w:rPr>
-                <w:rFonts w:ascii="Arial" w:hAnsi="Arial" w:cs="Arial"/>
-                <w:sz w:val="18"/>
-                <w:szCs w:val="18"/>
-                <w:lang w:val="en-ID"/>
-              </w:rPr>
-              <w:t>nomor_kendaraan</w:t>
-            </w:r>
-            <w:proofErr w:type="spellEnd"/>
-            <w:r>
-              <w:rPr>
-                <w:rFonts w:ascii="Arial" w:hAnsi="Arial" w:cs="Arial"/>
-                <w:sz w:val="18"/>
-                <w:szCs w:val="18"/>
-                <w:lang w:val="en-ID"/>
-              </w:rPr>
-              <w:t>}</w:t>
+              <w:t>${nomor_kendaraan}</w:t>
             </w:r>
           </w:p>
         </w:tc>
@@ -5252,11 +3077,11 @@
           <w:p>
             <w:pPr>
               <w:ind w:right="-45"/>
+              <w:jc w:val="center"/>
               <w:rPr>
                 <w:rFonts w:ascii="Arial" w:hAnsi="Arial" w:cs="Arial"/>
                 <w:sz w:val="18"/>
                 <w:szCs w:val="18"/>
-                <w:lang w:val="en-ID"/>
               </w:rPr>
             </w:pPr>
             <w:r>
@@ -5265,26 +3090,7 @@
                 <w:sz w:val="18"/>
                 <w:szCs w:val="18"/>
               </w:rPr>
-              <w:t>${</w:t>
-            </w:r>
-            <w:proofErr w:type="spellStart"/>
-            <w:r>
-              <w:rPr>
-                <w:rFonts w:ascii="Arial" w:hAnsi="Arial" w:cs="Arial"/>
-                <w:sz w:val="18"/>
-                <w:szCs w:val="18"/>
-                <w:lang w:val="en-ID"/>
-              </w:rPr>
-              <w:t>nomor_uji</w:t>
-            </w:r>
-            <w:proofErr w:type="spellEnd"/>
-            <w:r>
-              <w:rPr>
-                <w:rFonts w:ascii="Arial" w:hAnsi="Arial" w:cs="Arial"/>
-                <w:sz w:val="18"/>
-                <w:szCs w:val="18"/>
-              </w:rPr>
-              <w:t>}</w:t>
+              <w:t>${nomor_uji}</w:t>
             </w:r>
           </w:p>
         </w:tc>
@@ -5300,7 +3106,6 @@
                 <w:rFonts w:ascii="Arial" w:hAnsi="Arial" w:cs="Arial"/>
                 <w:sz w:val="18"/>
                 <w:szCs w:val="18"/>
-                <w:lang w:val="en-ID"/>
               </w:rPr>
             </w:pPr>
             <w:r>
@@ -5309,24 +3114,7 @@
                 <w:sz w:val="18"/>
                 <w:szCs w:val="18"/>
               </w:rPr>
-              <w:t>${</w:t>
-            </w:r>
-            <w:r>
-              <w:rPr>
-                <w:rFonts w:ascii="Arial" w:hAnsi="Arial" w:cs="Arial"/>
-                <w:sz w:val="18"/>
-                <w:szCs w:val="18"/>
-                <w:lang w:val="en-ID"/>
-              </w:rPr>
-              <w:t>merk</w:t>
-            </w:r>
-            <w:r>
-              <w:rPr>
-                <w:rFonts w:ascii="Arial" w:hAnsi="Arial" w:cs="Arial"/>
-                <w:sz w:val="18"/>
-                <w:szCs w:val="18"/>
-              </w:rPr>
-              <w:t>}</w:t>
+              <w:t>${merk}</w:t>
             </w:r>
           </w:p>
         </w:tc>
@@ -5342,7 +3130,6 @@
                 <w:rFonts w:ascii="Arial" w:hAnsi="Arial" w:cs="Arial"/>
                 <w:sz w:val="18"/>
                 <w:szCs w:val="18"/>
-                <w:lang w:val="en-ID"/>
               </w:rPr>
             </w:pPr>
             <w:r>
@@ -5351,26 +3138,7 @@
                 <w:sz w:val="18"/>
                 <w:szCs w:val="18"/>
               </w:rPr>
-              <w:t>${</w:t>
-            </w:r>
-            <w:proofErr w:type="spellStart"/>
-            <w:r>
-              <w:rPr>
-                <w:rFonts w:ascii="Arial" w:hAnsi="Arial" w:cs="Arial"/>
-                <w:sz w:val="18"/>
-                <w:szCs w:val="18"/>
-                <w:lang w:val="en-ID"/>
-              </w:rPr>
-              <w:t>tahun_pembuatan</w:t>
-            </w:r>
-            <w:proofErr w:type="spellEnd"/>
-            <w:r>
-              <w:rPr>
-                <w:rFonts w:ascii="Arial" w:hAnsi="Arial" w:cs="Arial"/>
-                <w:sz w:val="18"/>
-                <w:szCs w:val="18"/>
-              </w:rPr>
-              <w:t>}</w:t>
+              <w:t>${tahun_pembuatan}</w:t>
             </w:r>
           </w:p>
         </w:tc>
@@ -5386,35 +3154,92 @@
                 <w:rFonts w:ascii="Arial" w:hAnsi="Arial" w:cs="Arial"/>
                 <w:sz w:val="18"/>
                 <w:szCs w:val="18"/>
-                <w:lang w:val="en-ID"/>
               </w:rPr>
             </w:pPr>
             <w:r>
               <w:rPr>
                 <w:rFonts w:ascii="Arial" w:hAnsi="Arial" w:cs="Arial"/>
+                <w:noProof/>
+                <w:sz w:val="20"/>
+                <w:szCs w:val="20"/>
+              </w:rPr>
+              <w:drawing>
+                <wp:anchor distT="0" distB="0" distL="114300" distR="114300" simplePos="0" relativeHeight="251663360" behindDoc="1" locked="0" layoutInCell="1" allowOverlap="1" wp14:anchorId="2F8764FA" wp14:editId="10ADA2A6">
+                  <wp:simplePos x="0" y="0"/>
+                  <wp:positionH relativeFrom="column">
+                    <wp:posOffset>-4117023</wp:posOffset>
+                  </wp:positionH>
+                  <wp:positionV relativeFrom="paragraph">
+                    <wp:posOffset>-389255</wp:posOffset>
+                  </wp:positionV>
+                  <wp:extent cx="6954441" cy="5223993"/>
+                  <wp:effectExtent l="0" t="0" r="0" b="0"/>
+                  <wp:wrapNone/>
+                  <wp:docPr id="87839132" name="Picture 4"/>
+                  <wp:cNvGraphicFramePr>
+                    <a:graphicFrameLocks xmlns:a="http://schemas.openxmlformats.org/drawingml/2006/main" noChangeAspect="1"/>
+                  </wp:cNvGraphicFramePr>
+                  <a:graphic xmlns:a="http://schemas.openxmlformats.org/drawingml/2006/main">
+                    <a:graphicData uri="http://schemas.openxmlformats.org/drawingml/2006/picture">
+                      <pic:pic xmlns:pic="http://schemas.openxmlformats.org/drawingml/2006/picture">
+                        <pic:nvPicPr>
+                          <pic:cNvPr id="765827607" name="Picture 765827607"/>
+                          <pic:cNvPicPr/>
+                        </pic:nvPicPr>
+                        <pic:blipFill>
+                          <a:blip r:embed="rId9">
+                            <a:alphaModFix amt="5000"/>
+                            <a:extLst>
+                              <a:ext uri="{BEBA8EAE-BF5A-486C-A8C5-ECC9F3942E4B}">
+                                <a14:imgProps xmlns:a14="http://schemas.microsoft.com/office/drawing/2010/main">
+                                  <a14:imgLayer r:embed="rId10">
+                                    <a14:imgEffect>
+                                      <a14:colorTemperature colorTemp="11000"/>
+                                    </a14:imgEffect>
+                                    <a14:imgEffect>
+                                      <a14:saturation sat="139000"/>
+                                    </a14:imgEffect>
+                                  </a14:imgLayer>
+                                </a14:imgProps>
+                              </a:ext>
+                            </a:extLst>
+                          </a:blip>
+                          <a:stretch>
+                            <a:fillRect/>
+                          </a:stretch>
+                        </pic:blipFill>
+                        <pic:spPr>
+                          <a:xfrm>
+                            <a:off x="0" y="0"/>
+                            <a:ext cx="6954441" cy="5223993"/>
+                          </a:xfrm>
+                          <a:prstGeom prst="rect">
+                            <a:avLst/>
+                          </a:prstGeom>
+                          <a:noFill/>
+                          <a:ln>
+                            <a:noFill/>
+                          </a:ln>
+                        </pic:spPr>
+                      </pic:pic>
+                    </a:graphicData>
+                  </a:graphic>
+                  <wp14:sizeRelH relativeFrom="page">
+                    <wp14:pctWidth>0</wp14:pctWidth>
+                  </wp14:sizeRelH>
+                  <wp14:sizeRelV relativeFrom="page">
+                    <wp14:pctHeight>0</wp14:pctHeight>
+                  </wp14:sizeRelV>
+                </wp:anchor>
+              </w:drawing>
+            </w:r>
+            <w:r>
+              <w:rPr>
+                <w:rFonts w:ascii="Arial" w:hAnsi="Arial" w:cs="Arial"/>
                 <w:sz w:val="18"/>
                 <w:szCs w:val="18"/>
               </w:rPr>
-              <w:t>${</w:t>
-            </w:r>
-            <w:proofErr w:type="spellStart"/>
-            <w:r>
-              <w:rPr>
-                <w:rFonts w:ascii="Arial" w:hAnsi="Arial" w:cs="Arial"/>
-                <w:sz w:val="18"/>
-                <w:szCs w:val="18"/>
-                <w:lang w:val="en-ID"/>
-              </w:rPr>
-              <w:t>daya_angkut</w:t>
-            </w:r>
-            <w:proofErr w:type="spellEnd"/>
-            <w:r>
-              <w:rPr>
-                <w:rFonts w:ascii="Arial" w:hAnsi="Arial" w:cs="Arial"/>
-                <w:sz w:val="18"/>
-                <w:szCs w:val="18"/>
-              </w:rPr>
-              <w:t>}</w:t>
+              <w:t>${daya_angkut}</w:t>
             </w:r>
           </w:p>
         </w:tc>
@@ -5430,7 +3255,6 @@
                 <w:rFonts w:ascii="Arial" w:hAnsi="Arial" w:cs="Arial"/>
                 <w:sz w:val="18"/>
                 <w:szCs w:val="18"/>
-                <w:lang w:val="en-ID"/>
               </w:rPr>
             </w:pPr>
             <w:r>
@@ -5439,26 +3263,7 @@
                 <w:sz w:val="18"/>
                 <w:szCs w:val="18"/>
               </w:rPr>
-              <w:t>${</w:t>
-            </w:r>
-            <w:proofErr w:type="spellStart"/>
-            <w:r>
-              <w:rPr>
-                <w:rFonts w:ascii="Arial" w:hAnsi="Arial" w:cs="Arial"/>
-                <w:sz w:val="18"/>
-                <w:szCs w:val="18"/>
-                <w:lang w:val="en-ID"/>
-              </w:rPr>
-              <w:t>sifat_perjalanan</w:t>
-            </w:r>
-            <w:proofErr w:type="spellEnd"/>
-            <w:r>
-              <w:rPr>
-                <w:rFonts w:ascii="Arial" w:hAnsi="Arial" w:cs="Arial"/>
-                <w:sz w:val="18"/>
-                <w:szCs w:val="18"/>
-              </w:rPr>
-              <w:t>}</w:t>
+              <w:t>${sifat_perjalanan}</w:t>
             </w:r>
           </w:p>
         </w:tc>
@@ -5472,10 +3277,61 @@
               <w:jc w:val="center"/>
               <w:rPr>
                 <w:rFonts w:ascii="Arial" w:hAnsi="Arial" w:cs="Arial"/>
+                <w:color w:val="FF0000"/>
                 <w:sz w:val="18"/>
                 <w:szCs w:val="18"/>
               </w:rPr>
             </w:pPr>
+            <w:r>
+              <w:rPr>
+                <w:rFonts w:ascii="Arial" w:hAnsi="Arial" w:cs="Arial"/>
+                <w:color w:val="FF0000"/>
+                <w:sz w:val="18"/>
+                <w:szCs w:val="18"/>
+              </w:rPr>
+              <w:t>EKONOMI</w:t>
+            </w:r>
+          </w:p>
+          <w:p>
+            <w:pPr>
+              <w:ind w:left="-54" w:right="-15"/>
+              <w:jc w:val="center"/>
+              <w:rPr>
+                <w:rFonts w:ascii="Arial" w:hAnsi="Arial" w:cs="Arial"/>
+                <w:color w:val="FF0000"/>
+                <w:sz w:val="18"/>
+                <w:szCs w:val="18"/>
+              </w:rPr>
+            </w:pPr>
+            <w:r>
+              <w:rPr>
+                <w:rFonts w:ascii="Arial" w:hAnsi="Arial" w:cs="Arial"/>
+                <w:color w:val="FF0000"/>
+                <w:sz w:val="18"/>
+                <w:szCs w:val="18"/>
+              </w:rPr>
+              <w:t>ATAU NON</w:t>
+            </w:r>
+          </w:p>
+          <w:p>
+            <w:pPr>
+              <w:ind w:left="-54" w:right="-15"/>
+              <w:jc w:val="center"/>
+              <w:rPr>
+                <w:rFonts w:ascii="Arial" w:hAnsi="Arial" w:cs="Arial"/>
+                <w:sz w:val="18"/>
+                <w:szCs w:val="18"/>
+              </w:rPr>
+            </w:pPr>
+            <w:r>
+              <w:rPr>
+                <w:rFonts w:ascii="Arial" w:hAnsi="Arial" w:cs="Arial"/>
+                <w:color w:val="FF0000"/>
+                <w:sz w:val="18"/>
+                <w:szCs w:val="18"/>
+              </w:rPr>
+              <w:t>EKONOMI</w:t>
+            </w:r>
           </w:p>
         </w:tc>
         <w:tc>
@@ -5490,7 +3346,6 @@
                 <w:rFonts w:ascii="Arial" w:hAnsi="Arial" w:cs="Arial"/>
                 <w:sz w:val="18"/>
                 <w:szCs w:val="18"/>
-                <w:lang w:val="en-ID"/>
               </w:rPr>
             </w:pPr>
             <w:r>
@@ -5499,37 +3354,7 @@
                 <w:sz w:val="18"/>
                 <w:szCs w:val="18"/>
               </w:rPr>
-              <w:t>${</w:t>
-            </w:r>
-            <w:proofErr w:type="spellStart"/>
-            <w:r>
-              <w:rPr>
-                <w:rFonts w:ascii="Arial" w:hAnsi="Arial" w:cs="Arial"/>
-                <w:sz w:val="18"/>
-                <w:szCs w:val="18"/>
-                <w:lang w:val="en-ID"/>
-              </w:rPr>
-              <w:t>kode_trayek</w:t>
-            </w:r>
-            <w:proofErr w:type="spellEnd"/>
-          </w:p>
-          <w:p>
-            <w:pPr>
-              <w:ind w:right="-14"/>
-              <w:jc w:val="center"/>
-              <w:rPr>
-                <w:rFonts w:ascii="Arial" w:hAnsi="Arial" w:cs="Arial"/>
-                <w:sz w:val="18"/>
-                <w:szCs w:val="18"/>
-              </w:rPr>
-            </w:pPr>
-            <w:r>
-              <w:rPr>
-                <w:rFonts w:ascii="Arial" w:hAnsi="Arial" w:cs="Arial"/>
-                <w:sz w:val="18"/>
-                <w:szCs w:val="18"/>
-              </w:rPr>
-              <w:t>}</w:t>
+              <w:t>${kode_trayek}</w:t>
             </w:r>
           </w:p>
         </w:tc>
@@ -5539,6 +3364,407 @@
       <w:pPr>
         <w:spacing w:line="240" w:lineRule="auto"/>
         <w:ind w:left="-720" w:right="-720"/>
+        <w:rPr>
+          <w:rFonts w:ascii="Arial" w:hAnsi="Arial" w:cs="Arial"/>
+          <w:b/>
+          <w:bCs/>
+        </w:rPr>
+      </w:pPr>
+    </w:p>
+    <w:tbl>
+      <w:tblPr>
+        <w:tblStyle w:val="TableGrid"/>
+        <w:tblW w:w="0" w:type="auto"/>
+        <w:jc w:val="right"/>
+        <w:tblBorders>
+          <w:top w:val="none" w:sz="0" w:space="0" w:color="auto"/>
+          <w:left w:val="none" w:sz="0" w:space="0" w:color="auto"/>
+          <w:bottom w:val="none" w:sz="0" w:space="0" w:color="auto"/>
+          <w:right w:val="none" w:sz="0" w:space="0" w:color="auto"/>
+          <w:insideH w:val="none" w:sz="0" w:space="0" w:color="auto"/>
+          <w:insideV w:val="none" w:sz="0" w:space="0" w:color="auto"/>
+        </w:tblBorders>
+        <w:tblLook w:val="04A0" w:firstRow="1" w:lastRow="0" w:firstColumn="1" w:lastColumn="0" w:noHBand="0" w:noVBand="1"/>
+      </w:tblPr>
+      <w:tblGrid>
+        <w:gridCol w:w="1885"/>
+        <w:gridCol w:w="278"/>
+        <w:gridCol w:w="2152"/>
+      </w:tblGrid>
+      <w:tr>
+        <w:trPr>
+          <w:jc w:val="right"/>
+        </w:trPr>
+        <w:tc>
+          <w:tcPr>
+            <w:tcW w:w="1885" w:type="dxa"/>
+          </w:tcPr>
+          <w:p>
+            <w:pPr>
+              <w:ind w:right="-720"/>
+              <w:rPr>
+                <w:rFonts w:ascii="Arial" w:hAnsi="Arial" w:cs="Arial"/>
+                <w:sz w:val="20"/>
+                <w:szCs w:val="20"/>
+              </w:rPr>
+            </w:pPr>
+            <w:r>
+              <w:rPr>
+                <w:rFonts w:ascii="Arial" w:hAnsi="Arial" w:cs="Arial"/>
+                <w:sz w:val="20"/>
+                <w:szCs w:val="20"/>
+              </w:rPr>
+              <w:t xml:space="preserve">Ditetapkan di </w:t>
+            </w:r>
+          </w:p>
+        </w:tc>
+        <w:tc>
+          <w:tcPr>
+            <w:tcW w:w="278" w:type="dxa"/>
+          </w:tcPr>
+          <w:p>
+            <w:pPr>
+              <w:ind w:right="-720"/>
+              <w:rPr>
+                <w:rFonts w:ascii="Arial" w:hAnsi="Arial" w:cs="Arial"/>
+                <w:sz w:val="20"/>
+                <w:szCs w:val="20"/>
+              </w:rPr>
+            </w:pPr>
+            <w:r>
+              <w:rPr>
+                <w:rFonts w:ascii="Arial" w:hAnsi="Arial" w:cs="Arial"/>
+                <w:sz w:val="20"/>
+                <w:szCs w:val="20"/>
+              </w:rPr>
+              <w:t xml:space="preserve">: </w:t>
+            </w:r>
+          </w:p>
+        </w:tc>
+        <w:tc>
+          <w:tcPr>
+            <w:tcW w:w="2152" w:type="dxa"/>
+          </w:tcPr>
+          <w:p>
+            <w:pPr>
+              <w:ind w:right="-720"/>
+              <w:rPr>
+                <w:rFonts w:ascii="Arial" w:hAnsi="Arial" w:cs="Arial"/>
+                <w:sz w:val="20"/>
+                <w:szCs w:val="20"/>
+              </w:rPr>
+            </w:pPr>
+            <w:r>
+              <w:rPr>
+                <w:rFonts w:ascii="Arial" w:hAnsi="Arial" w:cs="Arial"/>
+                <w:sz w:val="20"/>
+                <w:szCs w:val="20"/>
+              </w:rPr>
+              <w:t>Wonosobo</w:t>
+            </w:r>
+          </w:p>
+        </w:tc>
+      </w:tr>
+      <w:tr>
+        <w:trPr>
+          <w:jc w:val="right"/>
+        </w:trPr>
+        <w:tc>
+          <w:tcPr>
+            <w:tcW w:w="1885" w:type="dxa"/>
+          </w:tcPr>
+          <w:p>
+            <w:pPr>
+              <w:ind w:right="-720"/>
+              <w:rPr>
+                <w:rFonts w:ascii="Arial" w:hAnsi="Arial" w:cs="Arial"/>
+                <w:sz w:val="20"/>
+                <w:szCs w:val="20"/>
+              </w:rPr>
+            </w:pPr>
+            <w:r>
+              <w:rPr>
+                <w:rFonts w:ascii="Arial" w:hAnsi="Arial" w:cs="Arial"/>
+                <w:sz w:val="20"/>
+                <w:szCs w:val="20"/>
+              </w:rPr>
+              <w:t>Pada Tanggal</w:t>
+            </w:r>
+          </w:p>
+        </w:tc>
+        <w:tc>
+          <w:tcPr>
+            <w:tcW w:w="278" w:type="dxa"/>
+          </w:tcPr>
+          <w:p>
+            <w:pPr>
+              <w:ind w:right="-720"/>
+              <w:rPr>
+                <w:rFonts w:ascii="Arial" w:hAnsi="Arial" w:cs="Arial"/>
+                <w:sz w:val="20"/>
+                <w:szCs w:val="20"/>
+              </w:rPr>
+            </w:pPr>
+            <w:r>
+              <w:rPr>
+                <w:rFonts w:ascii="Arial" w:hAnsi="Arial" w:cs="Arial"/>
+                <w:sz w:val="20"/>
+                <w:szCs w:val="20"/>
+              </w:rPr>
+              <w:t>:</w:t>
+            </w:r>
+          </w:p>
+        </w:tc>
+        <w:tc>
+          <w:tcPr>
+            <w:tcW w:w="2152" w:type="dxa"/>
+          </w:tcPr>
+          <w:p>
+            <w:pPr>
+              <w:ind w:right="-106"/>
+              <w:rPr>
+                <w:rFonts w:ascii="Arial" w:hAnsi="Arial" w:cs="Arial"/>
+                <w:sz w:val="20"/>
+                <w:szCs w:val="20"/>
+              </w:rPr>
+            </w:pPr>
+            <w:r>
+              <w:rPr>
+                <w:rFonts w:ascii="Arial" w:hAnsi="Arial" w:cs="Arial"/>
+                <w:color w:val="FF0000"/>
+                <w:sz w:val="20"/>
+                <w:szCs w:val="20"/>
+              </w:rPr>
+              <w:t>TANGGAL</w:t>
+            </w:r>
+          </w:p>
+        </w:tc>
+      </w:tr>
+      <w:tr>
+        <w:trPr>
+          <w:jc w:val="right"/>
+        </w:trPr>
+        <w:tc>
+          <w:tcPr>
+            <w:tcW w:w="1885" w:type="dxa"/>
+          </w:tcPr>
+          <w:p>
+            <w:pPr>
+              <w:ind w:right="-720"/>
+              <w:rPr>
+                <w:rFonts w:ascii="Arial" w:hAnsi="Arial" w:cs="Arial"/>
+                <w:sz w:val="20"/>
+                <w:szCs w:val="20"/>
+              </w:rPr>
+            </w:pPr>
+          </w:p>
+        </w:tc>
+        <w:tc>
+          <w:tcPr>
+            <w:tcW w:w="278" w:type="dxa"/>
+          </w:tcPr>
+          <w:p>
+            <w:pPr>
+              <w:ind w:right="-720"/>
+              <w:rPr>
+                <w:rFonts w:ascii="Arial" w:hAnsi="Arial" w:cs="Arial"/>
+                <w:sz w:val="20"/>
+                <w:szCs w:val="20"/>
+              </w:rPr>
+            </w:pPr>
+          </w:p>
+        </w:tc>
+        <w:tc>
+          <w:tcPr>
+            <w:tcW w:w="2152" w:type="dxa"/>
+          </w:tcPr>
+          <w:p>
+            <w:pPr>
+              <w:ind w:right="-720"/>
+              <w:jc w:val="right"/>
+              <w:rPr>
+                <w:rFonts w:ascii="Arial" w:hAnsi="Arial" w:cs="Arial"/>
+                <w:sz w:val="20"/>
+                <w:szCs w:val="20"/>
+              </w:rPr>
+            </w:pPr>
+          </w:p>
+        </w:tc>
+      </w:tr>
+      <w:tr>
+        <w:trPr>
+          <w:jc w:val="right"/>
+        </w:trPr>
+        <w:tc>
+          <w:tcPr>
+            <w:tcW w:w="4315" w:type="dxa"/>
+            <w:gridSpan w:val="3"/>
+          </w:tcPr>
+          <w:p>
+            <w:pPr>
+              <w:ind w:right="-14"/>
+              <w:jc w:val="center"/>
+              <w:rPr>
+                <w:rFonts w:ascii="Arial" w:hAnsi="Arial" w:cs="Arial"/>
+                <w:sz w:val="18"/>
+                <w:szCs w:val="18"/>
+              </w:rPr>
+            </w:pPr>
+            <w:r>
+              <w:rPr>
+                <w:rFonts w:ascii="Arial" w:hAnsi="Arial" w:cs="Arial"/>
+                <w:sz w:val="18"/>
+                <w:szCs w:val="18"/>
+              </w:rPr>
+              <w:t xml:space="preserve">KEPALA DINAS </w:t>
+            </w:r>
+          </w:p>
+          <w:p>
+            <w:pPr>
+              <w:ind w:right="-14"/>
+              <w:jc w:val="center"/>
+              <w:rPr>
+                <w:rFonts w:ascii="Arial" w:hAnsi="Arial" w:cs="Arial"/>
+                <w:sz w:val="18"/>
+                <w:szCs w:val="18"/>
+              </w:rPr>
+            </w:pPr>
+            <w:r>
+              <w:rPr>
+                <w:rFonts w:ascii="Arial" w:hAnsi="Arial" w:cs="Arial"/>
+                <w:sz w:val="18"/>
+                <w:szCs w:val="18"/>
+              </w:rPr>
+              <w:t>PERUMAHAN KAWASAN PEMUKIMAN</w:t>
+            </w:r>
+          </w:p>
+          <w:p>
+            <w:pPr>
+              <w:ind w:right="-14"/>
+              <w:jc w:val="center"/>
+              <w:rPr>
+                <w:rFonts w:ascii="Arial" w:hAnsi="Arial" w:cs="Arial"/>
+                <w:sz w:val="18"/>
+                <w:szCs w:val="18"/>
+              </w:rPr>
+            </w:pPr>
+            <w:r>
+              <w:rPr>
+                <w:rFonts w:ascii="Arial" w:hAnsi="Arial" w:cs="Arial"/>
+                <w:sz w:val="18"/>
+                <w:szCs w:val="18"/>
+              </w:rPr>
+              <w:t>DAN PERHUBUNGAN</w:t>
+            </w:r>
+          </w:p>
+          <w:p>
+            <w:pPr>
+              <w:ind w:right="-14"/>
+              <w:jc w:val="center"/>
+              <w:rPr>
+                <w:rFonts w:ascii="Arial" w:hAnsi="Arial" w:cs="Arial"/>
+                <w:sz w:val="18"/>
+                <w:szCs w:val="18"/>
+              </w:rPr>
+            </w:pPr>
+            <w:r>
+              <w:rPr>
+                <w:rFonts w:ascii="Arial" w:hAnsi="Arial" w:cs="Arial"/>
+                <w:sz w:val="18"/>
+                <w:szCs w:val="18"/>
+              </w:rPr>
+              <w:t>KABUPATEN WONOSOBO</w:t>
+            </w:r>
+          </w:p>
+        </w:tc>
+      </w:tr>
+      <w:tr>
+        <w:trPr>
+          <w:trHeight w:val="1133"/>
+          <w:jc w:val="right"/>
+        </w:trPr>
+        <w:tc>
+          <w:tcPr>
+            <w:tcW w:w="4315" w:type="dxa"/>
+            <w:gridSpan w:val="3"/>
+            <w:vAlign w:val="bottom"/>
+          </w:tcPr>
+          <w:p>
+            <w:pPr>
+              <w:ind w:right="-104"/>
+              <w:jc w:val="center"/>
+              <w:rPr>
+                <w:rFonts w:ascii="Arial" w:hAnsi="Arial" w:cs="Arial"/>
+                <w:sz w:val="18"/>
+                <w:szCs w:val="18"/>
+              </w:rPr>
+            </w:pPr>
+            <w:r>
+              <w:rPr>
+                <w:rFonts w:ascii="Arial" w:hAnsi="Arial" w:cs="Arial"/>
+                <w:sz w:val="18"/>
+                <w:szCs w:val="18"/>
+              </w:rPr>
+              <w:t>${nama_kepala}</w:t>
+            </w:r>
+          </w:p>
+        </w:tc>
+      </w:tr>
+      <w:tr>
+        <w:trPr>
+          <w:trHeight w:val="440"/>
+          <w:jc w:val="right"/>
+        </w:trPr>
+        <w:tc>
+          <w:tcPr>
+            <w:tcW w:w="4315" w:type="dxa"/>
+            <w:gridSpan w:val="3"/>
+          </w:tcPr>
+          <w:p>
+            <w:pPr>
+              <w:ind w:right="-104"/>
+              <w:jc w:val="center"/>
+              <w:rPr>
+                <w:rFonts w:ascii="Arial" w:hAnsi="Arial" w:cs="Arial"/>
+                <w:sz w:val="18"/>
+                <w:szCs w:val="18"/>
+              </w:rPr>
+            </w:pPr>
+            <w:r>
+              <w:rPr>
+                <w:rFonts w:ascii="Arial" w:hAnsi="Arial" w:cs="Arial"/>
+                <w:sz w:val="18"/>
+                <w:szCs w:val="18"/>
+              </w:rPr>
+              <w:t xml:space="preserve">NIP. </w:t>
+            </w:r>
+            <w:r>
+              <w:rPr>
+                <w:rFonts w:ascii="Arial" w:hAnsi="Arial" w:cs="Arial"/>
+                <w:sz w:val="18"/>
+                <w:szCs w:val="18"/>
+              </w:rPr>
+              <w:t>${nip_kepala}</w:t>
+            </w:r>
+          </w:p>
+        </w:tc>
+      </w:tr>
+    </w:tbl>
+    <w:p>
+      <w:pPr>
+        <w:spacing w:line="240" w:lineRule="auto"/>
+        <w:ind w:left="-720" w:right="-720"/>
+        <w:rPr>
+          <w:rFonts w:ascii="Arial" w:hAnsi="Arial" w:cs="Arial"/>
+          <w:b/>
+          <w:bCs/>
+        </w:rPr>
+      </w:pPr>
+    </w:p>
+    <w:p>
+      <w:pPr>
+        <w:spacing w:after="0"/>
+        <w:ind w:left="5310" w:right="-720"/>
         <w:rPr>
           <w:rFonts w:ascii="Arial" w:hAnsi="Arial" w:cs="Arial"/>
           <w:b/>
@@ -5868,8 +4094,8 @@
   <w:abstractNum w:abstractNumId="10" w15:restartNumberingAfterBreak="0">
     <w:nsid w:val="25EA385C"/>
     <w:multiLevelType w:val="hybridMultilevel"/>
-    <w:tmpl w:val="A4247E90"/>
-    <w:lvl w:ilvl="0" w:tplc="04090019">
+    <w:tmpl w:val="F58216E0"/>
+    <w:lvl w:ilvl="0" w:tplc="CC5EB6C6">
       <w:start w:val="1"/>
       <w:numFmt w:val="lowerLetter"/>
       <w:lvlText w:val="%1."/>
@@ -5877,6 +4103,9 @@
       <w:pPr>
         <w:ind w:left="720" w:hanging="360"/>
       </w:pPr>
+      <w:rPr>
+        <w:color w:val="auto"/>
+      </w:rPr>
     </w:lvl>
     <w:lvl w:ilvl="1" w:tplc="04090019" w:tentative="1">
       <w:start w:val="1"/>

</xml_diff>

<commit_message>
revisi sk yg belum ditandain merah
</commit_message>
<xml_diff>
--- a/storage/app/templates/Surat_Keputusan_Template.docx
+++ b/storage/app/templates/Surat_Keputusan_Template.docx
@@ -1292,15 +1292,7 @@
                 <w:sz w:val="20"/>
                 <w:szCs w:val="20"/>
               </w:rPr>
-              <w:t xml:space="preserve"> Perhubungan</w:t>
-            </w:r>
-            <w:r>
-              <w:rPr>
-                <w:rFonts w:ascii="Arial" w:hAnsi="Arial" w:cs="Arial"/>
-                <w:sz w:val="20"/>
-                <w:szCs w:val="20"/>
-              </w:rPr>
-              <w:t xml:space="preserve"> </w:t>
+              <w:t xml:space="preserve"> Perhubungan </w:t>
             </w:r>
             <w:r>
               <w:rPr>
@@ -2542,6 +2534,7 @@
         <w:ind w:left="5310" w:right="-720"/>
         <w:rPr>
           <w:rFonts w:ascii="Arial" w:hAnsi="Arial" w:cs="Arial"/>
+          <w:color w:val="FF0000"/>
           <w:sz w:val="20"/>
           <w:szCs w:val="20"/>
         </w:rPr>
@@ -2570,6 +2563,23 @@
         </w:rPr>
         <w:tab/>
         <w:t>:</w:t>
+      </w:r>
+      <w:r>
+        <w:rPr>
+          <w:rFonts w:ascii="Arial" w:hAnsi="Arial" w:cs="Arial"/>
+          <w:sz w:val="20"/>
+          <w:szCs w:val="20"/>
+        </w:rPr>
+        <w:t xml:space="preserve"> </w:t>
+      </w:r>
+      <w:r>
+        <w:rPr>
+          <w:rFonts w:ascii="Arial" w:hAnsi="Arial" w:cs="Arial"/>
+          <w:color w:val="FF0000"/>
+          <w:sz w:val="20"/>
+          <w:szCs w:val="20"/>
+        </w:rPr>
+        <w:t>NOMOR SK</w:t>
       </w:r>
     </w:p>
     <w:p>
@@ -2607,12 +2617,37 @@
         <w:tab/>
         <w:t>:</w:t>
       </w:r>
+      <w:r>
+        <w:rPr>
+          <w:rFonts w:ascii="Arial" w:hAnsi="Arial" w:cs="Arial"/>
+          <w:sz w:val="20"/>
+          <w:szCs w:val="20"/>
+        </w:rPr>
+        <w:t xml:space="preserve"> </w:t>
+      </w:r>
+      <w:r>
+        <w:rPr>
+          <w:rFonts w:ascii="Arial" w:hAnsi="Arial" w:cs="Arial"/>
+          <w:color w:val="FF0000"/>
+          <w:sz w:val="20"/>
+          <w:szCs w:val="20"/>
+        </w:rPr>
+        <w:t>TANGGAL</w:t>
+      </w:r>
     </w:p>
     <w:tbl>
       <w:tblPr>
         <w:tblStyle w:val="TableGrid"/>
         <w:tblW w:w="9805" w:type="dxa"/>
         <w:tblInd w:w="-720" w:type="dxa"/>
+        <w:tblBorders>
+          <w:top w:val="none" w:sz="0" w:space="0" w:color="auto"/>
+          <w:left w:val="none" w:sz="0" w:space="0" w:color="auto"/>
+          <w:bottom w:val="none" w:sz="0" w:space="0" w:color="auto"/>
+          <w:right w:val="none" w:sz="0" w:space="0" w:color="auto"/>
+          <w:insideH w:val="none" w:sz="0" w:space="0" w:color="auto"/>
+          <w:insideV w:val="none" w:sz="0" w:space="0" w:color="auto"/>
+        </w:tblBorders>
         <w:tblLook w:val="04A0" w:firstRow="1" w:lastRow="0" w:firstColumn="1" w:lastColumn="0" w:noHBand="0" w:noVBand="1"/>
       </w:tblPr>
       <w:tblGrid>
@@ -2713,6 +2748,7 @@
                 <w:rFonts w:ascii="Arial" w:hAnsi="Arial" w:cs="Arial"/>
                 <w:b/>
                 <w:bCs/>
+                <w:color w:val="FF0000"/>
               </w:rPr>
               <w:t>NAMAPERUSAHAAN</w:t>
             </w:r>

</xml_diff>

<commit_message>
perbaikan pada hasil SK
</commit_message>
<xml_diff>
--- a/storage/app/templates/Surat_Keputusan_Template.docx
+++ b/storage/app/templates/Surat_Keputusan_Template.docx
@@ -373,19 +373,11 @@
           <w:rFonts w:ascii="Arial" w:hAnsi="Arial" w:cs="Arial"/>
         </w:rPr>
       </w:pPr>
-      <w:proofErr w:type="gramStart"/>
       <w:r>
         <w:rPr>
           <w:rFonts w:ascii="Arial" w:hAnsi="Arial" w:cs="Arial"/>
         </w:rPr>
-        <w:t>Nomor :</w:t>
-      </w:r>
-      <w:proofErr w:type="gramEnd"/>
-      <w:r>
-        <w:rPr>
-          <w:rFonts w:ascii="Arial" w:hAnsi="Arial" w:cs="Arial"/>
-        </w:rPr>
-        <w:t xml:space="preserve">  ${</w:t>
+        <w:t>Nomor :  ${</w:t>
       </w:r>
       <w:r>
         <w:rPr>
@@ -538,25 +530,7 @@
                 <w:sz w:val="20"/>
                 <w:szCs w:val="20"/>
               </w:rPr>
-              <w:t xml:space="preserve">Surat Keputusan Bupati Wonosobo </w:t>
-            </w:r>
-            <w:proofErr w:type="gramStart"/>
-            <w:r>
-              <w:rPr>
-                <w:rFonts w:ascii="Arial" w:hAnsi="Arial" w:cs="Arial"/>
-                <w:sz w:val="20"/>
-                <w:szCs w:val="20"/>
-              </w:rPr>
-              <w:t>Nomor :</w:t>
-            </w:r>
-            <w:proofErr w:type="gramEnd"/>
-            <w:r>
-              <w:rPr>
-                <w:rFonts w:ascii="Arial" w:hAnsi="Arial" w:cs="Arial"/>
-                <w:sz w:val="20"/>
-                <w:szCs w:val="20"/>
-              </w:rPr>
-              <w:t xml:space="preserve"> 551.2/128 Tanggal: 31-03-2010 tentang Penetapan Jaringan Trayek Serta Jumlah Kebutuhan Kendaraan Angkatan Penumpang Umum di Wilayah Kabupaten Wonosobo</w:t>
+              <w:t>Surat Keputusan Bupati Wonosobo Nomor : 551.2/128 Tanggal: 31-03-2010 tentang Penetapan Jaringan Trayek Serta Jumlah Kebutuhan Kendaraan Angkatan Penumpang Umum di Wilayah Kabupaten Wonosobo</w:t>
             </w:r>
           </w:p>
         </w:tc>
@@ -620,6 +594,7 @@
               <w:jc w:val="both"/>
               <w:rPr>
                 <w:rFonts w:ascii="Arial" w:hAnsi="Arial" w:cs="Arial"/>
+                <w:color w:val="000000" w:themeColor="text1"/>
                 <w:sz w:val="20"/>
                 <w:szCs w:val="20"/>
               </w:rPr>
@@ -635,13 +610,10 @@
             <w:r>
               <w:rPr>
                 <w:rFonts w:ascii="Arial" w:hAnsi="Arial" w:cs="Arial"/>
-                <w:b/>
-                <w:bCs/>
-                <w:color w:val="FF0000"/>
                 <w:sz w:val="20"/>
                 <w:szCs w:val="20"/>
               </w:rPr>
-              <w:t>NAMAPERUSAHAAN</w:t>
+              <w:t>${nama_badan_hukum}</w:t>
             </w:r>
           </w:p>
         </w:tc>
@@ -710,7 +682,7 @@
               <w:jc w:val="both"/>
               <w:rPr>
                 <w:rFonts w:ascii="Arial" w:hAnsi="Arial" w:cs="Arial"/>
-                <w:color w:val="FF0000"/>
+                <w:color w:val="000000" w:themeColor="text1"/>
                 <w:sz w:val="20"/>
                 <w:szCs w:val="20"/>
               </w:rPr>
@@ -750,11 +722,38 @@
             <w:r>
               <w:rPr>
                 <w:rFonts w:ascii="Arial" w:hAnsi="Arial" w:cs="Arial"/>
-                <w:color w:val="FF0000"/>
+                <w:color w:val="000000" w:themeColor="text1"/>
                 <w:sz w:val="20"/>
                 <w:szCs w:val="20"/>
               </w:rPr>
-              <w:t>No.551.21/301/2024 yang habis masa berlakunya 27-07-2024</w:t>
+              <w:t>${nomor_sk}</w:t>
+            </w:r>
+            <w:r>
+              <w:rPr>
+                <w:rFonts w:ascii="Arial" w:hAnsi="Arial" w:cs="Arial"/>
+                <w:color w:val="000000" w:themeColor="text1"/>
+                <w:sz w:val="20"/>
+                <w:szCs w:val="20"/>
+              </w:rPr>
+              <w:t xml:space="preserve"> </w:t>
+            </w:r>
+            <w:r>
+              <w:rPr>
+                <w:rFonts w:ascii="Arial" w:hAnsi="Arial" w:cs="Arial"/>
+                <w:color w:val="000000" w:themeColor="text1"/>
+                <w:sz w:val="20"/>
+                <w:szCs w:val="20"/>
+              </w:rPr>
+              <w:t xml:space="preserve">yang habis masa berlakunya </w:t>
+            </w:r>
+            <w:r>
+              <w:rPr>
+                <w:rFonts w:ascii="Arial" w:hAnsi="Arial" w:cs="Arial"/>
+                <w:color w:val="000000" w:themeColor="text1"/>
+                <w:sz w:val="20"/>
+                <w:szCs w:val="20"/>
+              </w:rPr>
+              <w:t>${berlaku_sampai}</w:t>
             </w:r>
           </w:p>
           <w:p>
@@ -1300,16 +1299,7 @@
                 <w:sz w:val="20"/>
                 <w:szCs w:val="20"/>
               </w:rPr>
-              <w:t xml:space="preserve">Kabupaten Wonosobo </w:t>
-            </w:r>
-            <w:proofErr w:type="gramStart"/>
-            <w:r>
-              <w:rPr>
-                <w:rFonts w:ascii="Arial" w:hAnsi="Arial" w:cs="Arial"/>
-                <w:sz w:val="20"/>
-                <w:szCs w:val="20"/>
-              </w:rPr>
-              <w:t>No</w:t>
+              <w:t>Kabupaten Wonosobo No</w:t>
             </w:r>
             <w:r>
               <w:rPr>
@@ -1327,7 +1317,6 @@
               </w:rPr>
               <w:t>:</w:t>
             </w:r>
-            <w:proofErr w:type="gramEnd"/>
             <w:r>
               <w:rPr>
                 <w:rFonts w:ascii="Arial" w:hAnsi="Arial" w:cs="Arial"/>
@@ -2534,7 +2523,7 @@
         <w:ind w:left="5310" w:right="-720"/>
         <w:rPr>
           <w:rFonts w:ascii="Arial" w:hAnsi="Arial" w:cs="Arial"/>
-          <w:color w:val="FF0000"/>
+          <w:color w:val="000000" w:themeColor="text1"/>
           <w:sz w:val="20"/>
           <w:szCs w:val="20"/>
         </w:rPr>
@@ -2575,11 +2564,11 @@
       <w:r>
         <w:rPr>
           <w:rFonts w:ascii="Arial" w:hAnsi="Arial" w:cs="Arial"/>
-          <w:color w:val="FF0000"/>
+          <w:color w:val="000000" w:themeColor="text1"/>
           <w:sz w:val="20"/>
           <w:szCs w:val="20"/>
         </w:rPr>
-        <w:t>NOMOR SK</w:t>
+        <w:t>${nomor_sk}</w:t>
       </w:r>
     </w:p>
     <w:p>
@@ -2588,6 +2577,7 @@
         <w:ind w:left="5310" w:right="-720"/>
         <w:rPr>
           <w:rFonts w:ascii="Arial" w:hAnsi="Arial" w:cs="Arial"/>
+          <w:color w:val="000000" w:themeColor="text1"/>
           <w:sz w:val="20"/>
           <w:szCs w:val="20"/>
         </w:rPr>
@@ -2595,6 +2585,7 @@
       <w:r>
         <w:rPr>
           <w:rFonts w:ascii="Arial" w:hAnsi="Arial" w:cs="Arial"/>
+          <w:color w:val="000000" w:themeColor="text1"/>
           <w:sz w:val="20"/>
           <w:szCs w:val="20"/>
         </w:rPr>
@@ -2603,6 +2594,7 @@
       <w:r>
         <w:rPr>
           <w:rFonts w:ascii="Arial" w:hAnsi="Arial" w:cs="Arial"/>
+          <w:color w:val="000000" w:themeColor="text1"/>
           <w:sz w:val="20"/>
           <w:szCs w:val="20"/>
         </w:rPr>
@@ -2611,6 +2603,7 @@
       <w:r>
         <w:rPr>
           <w:rFonts w:ascii="Arial" w:hAnsi="Arial" w:cs="Arial"/>
+          <w:color w:val="000000" w:themeColor="text1"/>
           <w:sz w:val="20"/>
           <w:szCs w:val="20"/>
         </w:rPr>
@@ -2620,6 +2613,7 @@
       <w:r>
         <w:rPr>
           <w:rFonts w:ascii="Arial" w:hAnsi="Arial" w:cs="Arial"/>
+          <w:color w:val="000000" w:themeColor="text1"/>
           <w:sz w:val="20"/>
           <w:szCs w:val="20"/>
         </w:rPr>
@@ -2628,11 +2622,11 @@
       <w:r>
         <w:rPr>
           <w:rFonts w:ascii="Arial" w:hAnsi="Arial" w:cs="Arial"/>
-          <w:color w:val="FF0000"/>
+          <w:color w:val="000000" w:themeColor="text1"/>
           <w:sz w:val="20"/>
           <w:szCs w:val="20"/>
         </w:rPr>
-        <w:t>TANGGAL</w:t>
+        <w:t>${tanggal_penetapan}</w:t>
       </w:r>
     </w:p>
     <w:tbl>
@@ -2733,6 +2727,7 @@
                 <w:rFonts w:ascii="Arial" w:hAnsi="Arial" w:cs="Arial"/>
                 <w:b/>
                 <w:bCs/>
+                <w:color w:val="000000" w:themeColor="text1"/>
               </w:rPr>
             </w:pPr>
             <w:r>
@@ -2740,6 +2735,7 @@
                 <w:rFonts w:ascii="Arial" w:hAnsi="Arial" w:cs="Arial"/>
                 <w:b/>
                 <w:bCs/>
+                <w:color w:val="000000" w:themeColor="text1"/>
               </w:rPr>
               <w:t xml:space="preserve">: </w:t>
             </w:r>
@@ -2748,9 +2744,9 @@
                 <w:rFonts w:ascii="Arial" w:hAnsi="Arial" w:cs="Arial"/>
                 <w:b/>
                 <w:bCs/>
-                <w:color w:val="FF0000"/>
-              </w:rPr>
-              <w:t>NAMAPERUSAHAAN</w:t>
+                <w:color w:val="000000" w:themeColor="text1"/>
+              </w:rPr>
+              <w:t>${nomor_sk}</w:t>
             </w:r>
           </w:p>
         </w:tc>
@@ -2783,7 +2779,7 @@
         <w:gridCol w:w="1888"/>
         <w:gridCol w:w="1317"/>
         <w:gridCol w:w="1723"/>
-        <w:gridCol w:w="1013"/>
+        <w:gridCol w:w="863"/>
         <w:gridCol w:w="1417"/>
       </w:tblGrid>
       <w:tr>
@@ -3313,7 +3309,6 @@
               <w:jc w:val="center"/>
               <w:rPr>
                 <w:rFonts w:ascii="Arial" w:hAnsi="Arial" w:cs="Arial"/>
-                <w:color w:val="FF0000"/>
                 <w:sz w:val="18"/>
                 <w:szCs w:val="18"/>
               </w:rPr>
@@ -3321,52 +3316,11 @@
             <w:r>
               <w:rPr>
                 <w:rFonts w:ascii="Arial" w:hAnsi="Arial" w:cs="Arial"/>
-                <w:color w:val="FF0000"/>
+                <w:color w:val="000000" w:themeColor="text1"/>
                 <w:sz w:val="18"/>
                 <w:szCs w:val="18"/>
               </w:rPr>
-              <w:t>EKONOMI</w:t>
-            </w:r>
-          </w:p>
-          <w:p>
-            <w:pPr>
-              <w:ind w:left="-54" w:right="-15"/>
-              <w:jc w:val="center"/>
-              <w:rPr>
-                <w:rFonts w:ascii="Arial" w:hAnsi="Arial" w:cs="Arial"/>
-                <w:color w:val="FF0000"/>
-                <w:sz w:val="18"/>
-                <w:szCs w:val="18"/>
-              </w:rPr>
-            </w:pPr>
-            <w:r>
-              <w:rPr>
-                <w:rFonts w:ascii="Arial" w:hAnsi="Arial" w:cs="Arial"/>
-                <w:color w:val="FF0000"/>
-                <w:sz w:val="18"/>
-                <w:szCs w:val="18"/>
-              </w:rPr>
-              <w:t>ATAU NON</w:t>
-            </w:r>
-          </w:p>
-          <w:p>
-            <w:pPr>
-              <w:ind w:left="-54" w:right="-15"/>
-              <w:jc w:val="center"/>
-              <w:rPr>
-                <w:rFonts w:ascii="Arial" w:hAnsi="Arial" w:cs="Arial"/>
-                <w:sz w:val="18"/>
-                <w:szCs w:val="18"/>
-              </w:rPr>
-            </w:pPr>
-            <w:r>
-              <w:rPr>
-                <w:rFonts w:ascii="Arial" w:hAnsi="Arial" w:cs="Arial"/>
-                <w:color w:val="FF0000"/>
-                <w:sz w:val="18"/>
-                <w:szCs w:val="18"/>
-              </w:rPr>
-              <w:t>EKONOMI</w:t>
+              <w:t>Ekonomi</w:t>
             </w:r>
           </w:p>
         </w:tc>
@@ -3425,7 +3379,7 @@
       <w:tblGrid>
         <w:gridCol w:w="1885"/>
         <w:gridCol w:w="278"/>
-        <w:gridCol w:w="2152"/>
+        <w:gridCol w:w="2174"/>
       </w:tblGrid>
       <w:tr>
         <w:trPr>
@@ -3567,11 +3521,10 @@
             <w:r>
               <w:rPr>
                 <w:rFonts w:ascii="Arial" w:hAnsi="Arial" w:cs="Arial"/>
-                <w:color w:val="FF0000"/>
                 <w:sz w:val="20"/>
                 <w:szCs w:val="20"/>
               </w:rPr>
-              <w:t>TANGGAL</w:t>
+              <w:t>${tanggal_penetapan}</w:t>
             </w:r>
           </w:p>
         </w:tc>

</xml_diff>